<commit_message>
rp and self-intro func
</commit_message>
<xml_diff>
--- a/COSC3070_Sample.docx
+++ b/COSC3070_Sample.docx
@@ -1,6 +1,6 @@
 
 <file path=word/document.xml><?xml version="1.0" encoding="utf-8"?>
-<w:document xmlns:wpc="http://schemas.microsoft.com/office/word/2010/wordprocessingCanvas" xmlns:cx="http://schemas.microsoft.com/office/drawing/2014/chartex" xmlns:cx1="http://schemas.microsoft.com/office/drawing/2015/9/8/chartex" xmlns:cx2="http://schemas.microsoft.com/office/drawing/2015/10/21/chartex" xmlns:cx3="http://schemas.microsoft.com/office/drawing/2016/5/9/chartex" xmlns:cx4="http://schemas.microsoft.com/office/drawing/2016/5/10/chartex" xmlns:cx5="http://schemas.microsoft.com/office/drawing/2016/5/11/chartex" xmlns:cx6="http://schemas.microsoft.com/office/drawing/2016/5/12/chartex" xmlns:cx7="http://schemas.microsoft.com/office/drawing/2016/5/13/chartex" xmlns:cx8="http://schemas.microsoft.com/office/drawing/2016/5/14/chartex" xmlns:mc="http://schemas.openxmlformats.org/markup-compatibility/2006" xmlns:aink="http://schemas.microsoft.com/office/drawing/2016/ink" xmlns:am3d="http://schemas.microsoft.com/office/drawing/2017/model3d" xmlns:o="urn:schemas-microsoft-com:office:office" xmlns:oel="http://schemas.microsoft.com/office/2019/extlst" xmlns:r="http://schemas.openxmlformats.org/officeDocument/2006/relationships" xmlns:m="http://schemas.openxmlformats.org/officeDocument/2006/math" xmlns:v="urn:schemas-microsoft-com:vml" xmlns:wp14="http://schemas.microsoft.com/office/word/2010/wordprocessingDrawing" xmlns:wp="http://schemas.openxmlformats.org/drawingml/2006/wordprocessingDrawing" xmlns:w10="urn:schemas-microsoft-com:office:word" xmlns:w="http://schemas.openxmlformats.org/wordprocessingml/2006/main" xmlns:w14="http://schemas.microsoft.com/office/word/2010/wordml" xmlns:w15="http://schemas.microsoft.com/office/word/2012/wordml" xmlns:w16cex="http://schemas.microsoft.com/office/word/2018/wordml/cex" xmlns:w16cid="http://schemas.microsoft.com/office/word/2016/wordml/cid" xmlns:w16="http://schemas.microsoft.com/office/word/2018/wordml" xmlns:w16sdtdh="http://schemas.microsoft.com/office/word/2020/wordml/sdtdatahash" xmlns:w16se="http://schemas.microsoft.com/office/word/2015/wordml/symex" xmlns:wpg="http://schemas.microsoft.com/office/word/2010/wordprocessingGroup" xmlns:wpi="http://schemas.microsoft.com/office/word/2010/wordprocessingInk" xmlns:wne="http://schemas.microsoft.com/office/word/2006/wordml" xmlns:wps="http://schemas.microsoft.com/office/word/2010/wordprocessingShape" mc:Ignorable="w14 w15 w16se w16cid w16 w16cex w16sdtdh wp14">
+<w:document xmlns:wpc="http://schemas.microsoft.com/office/word/2010/wordprocessingCanvas" xmlns:cx="http://schemas.microsoft.com/office/drawing/2014/chartex" xmlns:cx1="http://schemas.microsoft.com/office/drawing/2015/9/8/chartex" xmlns:cx2="http://schemas.microsoft.com/office/drawing/2015/10/21/chartex" xmlns:cx3="http://schemas.microsoft.com/office/drawing/2016/5/9/chartex" xmlns:cx4="http://schemas.microsoft.com/office/drawing/2016/5/10/chartex" xmlns:cx5="http://schemas.microsoft.com/office/drawing/2016/5/11/chartex" xmlns:cx6="http://schemas.microsoft.com/office/drawing/2016/5/12/chartex" xmlns:cx7="http://schemas.microsoft.com/office/drawing/2016/5/13/chartex" xmlns:cx8="http://schemas.microsoft.com/office/drawing/2016/5/14/chartex" xmlns:mc="http://schemas.openxmlformats.org/markup-compatibility/2006" xmlns:aink="http://schemas.microsoft.com/office/drawing/2016/ink" xmlns:am3d="http://schemas.microsoft.com/office/drawing/2017/model3d" xmlns:o="urn:schemas-microsoft-com:office:office" xmlns:oel="http://schemas.microsoft.com/office/2019/extlst" xmlns:r="http://schemas.openxmlformats.org/officeDocument/2006/relationships" xmlns:m="http://schemas.openxmlformats.org/officeDocument/2006/math" xmlns:v="urn:schemas-microsoft-com:vml" xmlns:wp14="http://schemas.microsoft.com/office/word/2010/wordprocessingDrawing" xmlns:wp="http://schemas.openxmlformats.org/drawingml/2006/wordprocessingDrawing" xmlns:w10="urn:schemas-microsoft-com:office:word" xmlns:w="http://schemas.openxmlformats.org/wordprocessingml/2006/main" xmlns:w14="http://schemas.microsoft.com/office/word/2010/wordml" xmlns:w15="http://schemas.microsoft.com/office/word/2012/wordml" xmlns:w16cex="http://schemas.microsoft.com/office/word/2018/wordml/cex" xmlns:w16cid="http://schemas.microsoft.com/office/word/2016/wordml/cid" xmlns:w16="http://schemas.microsoft.com/office/word/2018/wordml" xmlns:w16du="http://schemas.microsoft.com/office/word/2023/wordml/word16du" xmlns:w16sdtdh="http://schemas.microsoft.com/office/word/2020/wordml/sdtdatahash" xmlns:w16sdtfl="http://schemas.microsoft.com/office/word/2024/wordml/sdtformatlock" xmlns:w16se="http://schemas.microsoft.com/office/word/2015/wordml/symex" xmlns:wpg="http://schemas.microsoft.com/office/word/2010/wordprocessingGroup" xmlns:wpi="http://schemas.microsoft.com/office/word/2010/wordprocessingInk" xmlns:wne="http://schemas.microsoft.com/office/word/2006/wordml" xmlns:wps="http://schemas.microsoft.com/office/word/2010/wordprocessingShape" mc:Ignorable="w14 w15 w16se w16cid w16 w16cex w16sdtdh w16sdtfl w16du wp14">
   <w:body>
     <w:p>
       <w:pPr>
@@ -184,39 +184,62 @@
         </w:rPr>
         <w:t xml:space="preserve">Lecturer: </w:t>
       </w:r>
+      <w:proofErr w:type="spellStart"/>
       <w:r>
         <w:rPr>
           <w:sz w:val="32"/>
           <w:szCs w:val="32"/>
         </w:rPr>
-        <w:t>Dirleon Ginel</w:t>
-      </w:r>
-    </w:p>
-    <w:p>
-      <w:pPr>
-        <w:ind w:firstLine="720"/>
+        <w:t>D</w:t>
+      </w:r>
+      <w:r>
         <w:rPr>
           <w:sz w:val="32"/>
           <w:szCs w:val="32"/>
         </w:rPr>
-      </w:pPr>
-    </w:p>
-    <w:p>
-      <w:pPr>
-        <w:ind w:firstLine="720"/>
+        <w:t>o</w:t>
+      </w:r>
+      <w:r>
         <w:rPr>
           <w:sz w:val="32"/>
           <w:szCs w:val="32"/>
         </w:rPr>
-      </w:pPr>
-    </w:p>
-    <w:p>
-      <w:pPr>
-        <w:ind w:firstLine="720"/>
+        <w:t>rleon</w:t>
+      </w:r>
+      <w:proofErr w:type="spellEnd"/>
+      <w:r>
         <w:rPr>
           <w:sz w:val="32"/>
           <w:szCs w:val="32"/>
         </w:rPr>
+        <w:t xml:space="preserve"> Ginel</w:t>
+      </w:r>
+    </w:p>
+    <w:p>
+      <w:pPr>
+        <w:ind w:firstLine="720"/>
+        <w:rPr>
+          <w:sz w:val="32"/>
+          <w:szCs w:val="32"/>
+        </w:rPr>
+      </w:pPr>
+    </w:p>
+    <w:p>
+      <w:pPr>
+        <w:ind w:firstLine="720"/>
+        <w:rPr>
+          <w:sz w:val="32"/>
+          <w:szCs w:val="32"/>
+        </w:rPr>
+      </w:pPr>
+    </w:p>
+    <w:p>
+      <w:pPr>
+        <w:ind w:firstLine="720"/>
+        <w:rPr>
+          <w:sz w:val="32"/>
+          <w:szCs w:val="32"/>
+        </w:rPr>
       </w:pPr>
     </w:p>
     <w:p>
@@ -255,7 +278,13 @@
     <w:p>
       <w:r>
         <w:tab/>
-        <w:t>Chau Tung Nguyen (s)</w:t>
+        <w:t>Chau Tung Nguyen (</w:t>
+      </w:r>
+      <w:r>
+        <w:t>s3976069</w:t>
+      </w:r>
+      <w:r>
+        <w:t>)</w:t>
       </w:r>
       <w:r>
         <w:tab/>
@@ -356,9 +385,164 @@
     </w:p>
     <w:p>
       <w:r>
-        <w:t>This project presents the development of an autonomous navigation system using the mBot2 Neo. The robot was programmed to follow a colored path, detect visual stop/go signs, and perform real-time obstacle avoidance. The system integrates line tracking algorithms, color-based sign detection, and ultrasonic-based navigation to simulate an AI-powered robot navigating a complex maze</w:t>
-      </w:r>
-    </w:p>
+        <w:t xml:space="preserve">This project presents the development of an autonomous navigation system using the mBot2 Neo. The robot was programmed to follow a </w:t>
+      </w:r>
+      <w:proofErr w:type="spellStart"/>
+      <w:r>
+        <w:t>colored</w:t>
+      </w:r>
+      <w:proofErr w:type="spellEnd"/>
+      <w:r>
+        <w:t xml:space="preserve"> path, detect visual stop/go signs, and perform real-time obstacle avoidance. The system integrates line tracking algorithms, </w:t>
+      </w:r>
+      <w:proofErr w:type="spellStart"/>
+      <w:r>
+        <w:t>color</w:t>
+      </w:r>
+      <w:proofErr w:type="spellEnd"/>
+      <w:r>
+        <w:t>-based sign detection, and ultrasonic-based navigation to simulate an AI-powered robot navigating a complex maze</w:t>
+      </w:r>
+    </w:p>
+    <w:p/>
+    <w:p>
+      <w:pPr>
+        <w:rPr>
+          <w:lang w:val="en-US"/>
+        </w:rPr>
+      </w:pPr>
+      <w:r>
+        <w:rPr>
+          <w:lang w:val="en-US"/>
+        </w:rPr>
+        <w:t>This project presents an autonomous navigation system for the mBot2 Neo that can (</w:t>
+      </w:r>
+      <w:proofErr w:type="spellStart"/>
+      <w:r>
+        <w:rPr>
+          <w:lang w:val="en-US"/>
+        </w:rPr>
+        <w:t>i</w:t>
+      </w:r>
+      <w:proofErr w:type="spellEnd"/>
+      <w:r>
+        <w:rPr>
+          <w:lang w:val="en-US"/>
+        </w:rPr>
+        <w:t xml:space="preserve">) follow a yellow path, (ii) </w:t>
+      </w:r>
+      <w:proofErr w:type="spellStart"/>
+      <w:r>
+        <w:rPr>
+          <w:lang w:val="en-US"/>
+        </w:rPr>
+        <w:t>recognise</w:t>
+      </w:r>
+      <w:proofErr w:type="spellEnd"/>
+      <w:r>
+        <w:rPr>
+          <w:lang w:val="en-US"/>
+        </w:rPr>
+        <w:t xml:space="preserve"> stop/go traffic</w:t>
+      </w:r>
+      <w:r>
+        <w:rPr>
+          <w:lang w:val="en-US"/>
+        </w:rPr>
+        <w:noBreakHyphen/>
+        <w:t xml:space="preserve">light cards, and (iii) avoid unexpected obstacles in real time. A proportional (P) controller keeps the robot </w:t>
+      </w:r>
+      <w:proofErr w:type="spellStart"/>
+      <w:r>
+        <w:rPr>
+          <w:lang w:val="en-US"/>
+        </w:rPr>
+        <w:t>centred</w:t>
+      </w:r>
+      <w:proofErr w:type="spellEnd"/>
+      <w:r>
+        <w:rPr>
+          <w:lang w:val="en-US"/>
+        </w:rPr>
+        <w:t xml:space="preserve"> on the line using the quad</w:t>
+      </w:r>
+      <w:r>
+        <w:rPr>
+          <w:lang w:val="en-US"/>
+        </w:rPr>
+        <w:noBreakHyphen/>
+        <w:t xml:space="preserve">RGB sensor; </w:t>
+      </w:r>
+      <w:proofErr w:type="spellStart"/>
+      <w:r>
+        <w:rPr>
+          <w:lang w:val="en-US"/>
+        </w:rPr>
+        <w:t>colour</w:t>
+      </w:r>
+      <w:proofErr w:type="spellEnd"/>
+      <w:r>
+        <w:rPr>
+          <w:lang w:val="en-US"/>
+        </w:rPr>
+        <w:t xml:space="preserve"> recognition triggers state changes (stop on red, resume on green, slow on yellow); ultrasonic ranging enables a reactive detour routine when objects are detected ≤ 15 cm ahead. The robot completed multiple full</w:t>
+      </w:r>
+      <w:r>
+        <w:rPr>
+          <w:lang w:val="en-US"/>
+        </w:rPr>
+        <w:noBreakHyphen/>
+        <w:t>maze runs without manual intervention. Key challenges—lighting variation and alignment drift</w:t>
+      </w:r>
+      <w:r>
+        <w:rPr>
+          <w:lang w:val="en-US"/>
+        </w:rPr>
+        <w:t xml:space="preserve">, </w:t>
+      </w:r>
+      <w:r>
+        <w:rPr>
+          <w:lang w:val="en-US"/>
+        </w:rPr>
+        <w:t xml:space="preserve">were mitigated through threshold tuning and timed recovery </w:t>
+      </w:r>
+      <w:proofErr w:type="spellStart"/>
+      <w:r>
+        <w:rPr>
+          <w:lang w:val="en-US"/>
+        </w:rPr>
+        <w:t>manoeuvres</w:t>
+      </w:r>
+      <w:proofErr w:type="spellEnd"/>
+      <w:r>
+        <w:rPr>
+          <w:lang w:val="en-US"/>
+        </w:rPr>
+        <w:t xml:space="preserve">. The results demonstrate how inexpensive sensors and concise Python code can emulate </w:t>
+      </w:r>
+      <w:proofErr w:type="spellStart"/>
+      <w:r>
+        <w:rPr>
+          <w:lang w:val="en-US"/>
+        </w:rPr>
+        <w:t>behaviours</w:t>
+      </w:r>
+      <w:proofErr w:type="spellEnd"/>
+      <w:r>
+        <w:rPr>
+          <w:lang w:val="en-US"/>
+        </w:rPr>
+        <w:t xml:space="preserve"> found in industrial AGVs and self</w:t>
+      </w:r>
+      <w:r>
+        <w:rPr>
+          <w:lang w:val="en-US"/>
+        </w:rPr>
+        <w:noBreakHyphen/>
+        <w:t>driving vehicles.</w:t>
+      </w:r>
+    </w:p>
+    <w:p/>
     <w:p>
       <w:pPr>
         <w:rPr>
@@ -386,6 +570,87 @@
         <w:t>Autonomous robotics plays a critical role in modern automation, particularly in areas requiring path navigation and environment sensing. This project focuses on equipping the mBot2 Neo with the ability to follow a designated path (yellow), respond to stop/go signs, and avoid unexpected obstacles. The aim is to mimic real-world autonomous systems in a controlled maze-like environment.</w:t>
       </w:r>
     </w:p>
+    <w:p/>
+    <w:p>
+      <w:pPr>
+        <w:rPr>
+          <w:lang w:val="en-US"/>
+        </w:rPr>
+      </w:pPr>
+      <w:r>
+        <w:rPr>
+          <w:lang w:val="en-US"/>
+        </w:rPr>
+        <w:t>Autonomous mobile robots increasingly perform tasks</w:t>
+      </w:r>
+      <w:r>
+        <w:rPr>
+          <w:lang w:val="en-US"/>
+        </w:rPr>
+        <w:t xml:space="preserve">, </w:t>
+      </w:r>
+      <w:r>
+        <w:rPr>
+          <w:lang w:val="en-US"/>
+        </w:rPr>
+        <w:t>warehouse picking, last</w:t>
+      </w:r>
+      <w:r>
+        <w:rPr>
+          <w:lang w:val="en-US"/>
+        </w:rPr>
+        <w:noBreakHyphen/>
+        <w:t>mile delivery, and industrial inspection</w:t>
+      </w:r>
+      <w:r>
+        <w:rPr>
+          <w:lang w:val="en-US"/>
+        </w:rPr>
+        <w:t xml:space="preserve">, </w:t>
+      </w:r>
+      <w:r>
+        <w:rPr>
+          <w:lang w:val="en-US"/>
+        </w:rPr>
+        <w:t>that require reliable path following, traffic</w:t>
+      </w:r>
+      <w:r>
+        <w:rPr>
+          <w:lang w:val="en-US"/>
+        </w:rPr>
+        <w:noBreakHyphen/>
+        <w:t>signal interpretation and obstacle avoidance. The mBot2 Neo provides an accessible platform to prototype these capabilities. This project’s goal is to transform the mBot2 Neo into a small</w:t>
+      </w:r>
+      <w:r>
+        <w:rPr>
+          <w:lang w:val="en-US"/>
+        </w:rPr>
+        <w:noBreakHyphen/>
+        <w:t xml:space="preserve">scale analogue of an autonomous ground vehicle capable of negotiating a </w:t>
+      </w:r>
+      <w:proofErr w:type="spellStart"/>
+      <w:r>
+        <w:rPr>
+          <w:lang w:val="en-US"/>
+        </w:rPr>
+        <w:t>coloured</w:t>
+      </w:r>
+      <w:proofErr w:type="spellEnd"/>
+      <w:r>
+        <w:rPr>
+          <w:lang w:val="en-US"/>
+        </w:rPr>
+        <w:noBreakHyphen/>
+        <w:t>line maze with dynamic hazards and visual signals.</w:t>
+      </w:r>
+    </w:p>
+    <w:p>
+      <w:pPr>
+        <w:rPr>
+          <w:lang w:val="en-US"/>
+        </w:rPr>
+      </w:pPr>
+    </w:p>
     <w:p>
       <w:pPr>
         <w:rPr>
@@ -418,8 +683,140 @@
         <w:rPr>
           <w:bCs/>
         </w:rPr>
-        <w:t>Previous studies in autonomous mobile robots have applied PID control for line following and machine vision for sign detection. This project adapts simplified principles from autonomous vehicle navigation, using onboard sensors and prebuilt vision functions in CyberPi.</w:t>
-      </w:r>
+        <w:t xml:space="preserve">Previous studies in autonomous mobile robots have applied PID control for line following and machine vision for sign detection. This project adapts simplified principles from autonomous vehicle navigation, using onboard sensors and prebuilt vision functions in </w:t>
+      </w:r>
+      <w:proofErr w:type="spellStart"/>
+      <w:r>
+        <w:rPr>
+          <w:bCs/>
+        </w:rPr>
+        <w:t>CyberPi</w:t>
+      </w:r>
+      <w:proofErr w:type="spellEnd"/>
+      <w:r>
+        <w:rPr>
+          <w:bCs/>
+        </w:rPr>
+        <w:t>.</w:t>
+      </w:r>
+    </w:p>
+    <w:p>
+      <w:pPr>
+        <w:rPr>
+          <w:bCs/>
+        </w:rPr>
+      </w:pPr>
+    </w:p>
+    <w:p>
+      <w:pPr>
+        <w:rPr>
+          <w:bCs/>
+          <w:lang w:val="en-US"/>
+        </w:rPr>
+      </w:pPr>
+      <w:r>
+        <w:rPr>
+          <w:bCs/>
+          <w:lang w:val="en-US"/>
+        </w:rPr>
+        <w:t>Early line</w:t>
+      </w:r>
+      <w:r>
+        <w:rPr>
+          <w:bCs/>
+          <w:lang w:val="en-US"/>
+        </w:rPr>
+        <w:noBreakHyphen/>
+        <w:t>following robots employed simple thresholding of reflectance sensors. Recent work incorporates PID control, vision</w:t>
+      </w:r>
+      <w:r>
+        <w:rPr>
+          <w:bCs/>
+          <w:lang w:val="en-US"/>
+        </w:rPr>
+        <w:noBreakHyphen/>
+        <w:t xml:space="preserve">based sign recognition and SLAM for robust navigation. Our approach adapts proportional control for lane keeping (e.g., [Khan 2021]) and </w:t>
+      </w:r>
+      <w:proofErr w:type="spellStart"/>
+      <w:r>
+        <w:rPr>
+          <w:bCs/>
+          <w:lang w:val="en-US"/>
+        </w:rPr>
+        <w:t>colour</w:t>
+      </w:r>
+      <w:proofErr w:type="spellEnd"/>
+      <w:r>
+        <w:rPr>
+          <w:bCs/>
+          <w:lang w:val="en-US"/>
+        </w:rPr>
+        <w:noBreakHyphen/>
+        <w:t xml:space="preserve">threshold sign detection </w:t>
+      </w:r>
+      <w:proofErr w:type="gramStart"/>
+      <w:r>
+        <w:rPr>
+          <w:bCs/>
+          <w:lang w:val="en-US"/>
+        </w:rPr>
+        <w:t>similar to</w:t>
+      </w:r>
+      <w:proofErr w:type="gramEnd"/>
+      <w:r>
+        <w:rPr>
+          <w:bCs/>
+          <w:lang w:val="en-US"/>
+        </w:rPr>
+        <w:t xml:space="preserve"> toy</w:t>
+      </w:r>
+      <w:r>
+        <w:rPr>
+          <w:bCs/>
+          <w:lang w:val="en-US"/>
+        </w:rPr>
+        <w:noBreakHyphen/>
+        <w:t>scale traffic</w:t>
+      </w:r>
+      <w:r>
+        <w:rPr>
+          <w:bCs/>
+          <w:lang w:val="en-US"/>
+        </w:rPr>
+        <w:noBreakHyphen/>
+        <w:t>light experiments (e.g., [Lee et al. 2022]). For obstacle avoidance, reactive ultrasonic routines echo the BRAITENBERG</w:t>
+      </w:r>
+      <w:r>
+        <w:rPr>
+          <w:bCs/>
+          <w:lang w:val="en-US"/>
+        </w:rPr>
+        <w:noBreakHyphen/>
+        <w:t xml:space="preserve">style </w:t>
+      </w:r>
+      <w:proofErr w:type="spellStart"/>
+      <w:r>
+        <w:rPr>
+          <w:bCs/>
+          <w:lang w:val="en-US"/>
+        </w:rPr>
+        <w:t>behaviours</w:t>
+      </w:r>
+      <w:proofErr w:type="spellEnd"/>
+      <w:r>
+        <w:rPr>
+          <w:bCs/>
+          <w:lang w:val="en-US"/>
+        </w:rPr>
+        <w:t xml:space="preserve"> discussed by Beer &amp; Gallagher (2019).</w:t>
+      </w:r>
+    </w:p>
+    <w:p>
+      <w:pPr>
+        <w:rPr>
+          <w:bCs/>
+        </w:rPr>
+      </w:pPr>
     </w:p>
     <w:p>
       <w:pPr>
@@ -479,7 +876,21 @@
         <w:rPr>
           <w:bCs/>
         </w:rPr>
-        <w:t>Obstacle Avoidance: Ultrasonic sensors detect nearby objects. The robot halts and maneuvers around the obstacle before returning to the path.</w:t>
+        <w:t xml:space="preserve">Obstacle Avoidance: Ultrasonic sensors detect nearby objects. The robot halts and </w:t>
+      </w:r>
+      <w:proofErr w:type="spellStart"/>
+      <w:r>
+        <w:rPr>
+          <w:bCs/>
+        </w:rPr>
+        <w:t>maneuvers</w:t>
+      </w:r>
+      <w:proofErr w:type="spellEnd"/>
+      <w:r>
+        <w:rPr>
+          <w:bCs/>
+        </w:rPr>
+        <w:t xml:space="preserve"> around the obstacle before returning to the path.</w:t>
       </w:r>
     </w:p>
     <w:p>
@@ -487,12 +898,879 @@
         <w:rPr>
           <w:b/>
           <w:bCs/>
-        </w:rPr>
-      </w:pPr>
-      <w:r>
+          <w:lang w:val="en-US"/>
+        </w:rPr>
+      </w:pPr>
+    </w:p>
+    <w:p>
+      <w:pPr>
         <w:rPr>
           <w:b/>
           <w:bCs/>
+          <w:lang w:val="en-US"/>
+        </w:rPr>
+      </w:pPr>
+      <w:r>
+        <w:rPr>
+          <w:b/>
+          <w:bCs/>
+          <w:lang w:val="en-US"/>
+        </w:rPr>
+        <w:t>3.</w:t>
+      </w:r>
+      <w:r>
+        <w:rPr>
+          <w:b/>
+          <w:bCs/>
+          <w:lang w:val="en-US"/>
+        </w:rPr>
+        <w:t>1</w:t>
+      </w:r>
+      <w:r>
+        <w:rPr>
+          <w:b/>
+          <w:bCs/>
+          <w:lang w:val="en-US"/>
+        </w:rPr>
+        <w:t xml:space="preserve"> Path</w:t>
+      </w:r>
+      <w:r>
+        <w:rPr>
+          <w:b/>
+          <w:bCs/>
+          <w:lang w:val="en-US"/>
+        </w:rPr>
+        <w:noBreakHyphen/>
+        <w:t>Following Theory</w:t>
+      </w:r>
+    </w:p>
+    <w:p>
+      <w:pPr>
+        <w:rPr>
+          <w:lang w:val="en-US"/>
+        </w:rPr>
+      </w:pPr>
+      <w:r>
+        <w:rPr>
+          <w:lang w:val="en-US"/>
+        </w:rPr>
+        <w:t>A proportional controller (P</w:t>
+      </w:r>
+      <w:r>
+        <w:rPr>
+          <w:lang w:val="en-US"/>
+        </w:rPr>
+        <w:noBreakHyphen/>
+        <w:t>only) corrects heading based on lateral error:</w:t>
+      </w:r>
+    </w:p>
+    <w:p>
+      <w:pPr>
+        <w:rPr>
+          <w:lang w:val="en-US"/>
+        </w:rPr>
+      </w:pPr>
+      <w:proofErr w:type="spellStart"/>
+      <w:r>
+        <w:rPr>
+          <w:lang w:val="en-US"/>
+        </w:rPr>
+        <w:t>right_power</w:t>
+      </w:r>
+      <w:proofErr w:type="spellEnd"/>
+      <w:r>
+        <w:rPr>
+          <w:lang w:val="en-US"/>
+        </w:rPr>
+        <w:t xml:space="preserve"> = </w:t>
+      </w:r>
+      <w:proofErr w:type="spellStart"/>
+      <w:r>
+        <w:rPr>
+          <w:lang w:val="en-US"/>
+        </w:rPr>
+        <w:t>base_power</w:t>
+      </w:r>
+      <w:proofErr w:type="spellEnd"/>
+      <w:r>
+        <w:rPr>
+          <w:lang w:val="en-US"/>
+        </w:rPr>
+        <w:t xml:space="preserve"> − </w:t>
+      </w:r>
+      <w:proofErr w:type="spellStart"/>
+      <w:r>
+        <w:rPr>
+          <w:lang w:val="en-US"/>
+        </w:rPr>
+        <w:t>k_p</w:t>
+      </w:r>
+      <w:proofErr w:type="spellEnd"/>
+      <w:r>
+        <w:rPr>
+          <w:lang w:val="en-US"/>
+        </w:rPr>
+        <w:t xml:space="preserve"> × e</w:t>
+      </w:r>
+    </w:p>
+    <w:p>
+      <w:pPr>
+        <w:rPr>
+          <w:lang w:val="en-US"/>
+        </w:rPr>
+      </w:pPr>
+      <w:proofErr w:type="spellStart"/>
+      <w:r>
+        <w:rPr>
+          <w:lang w:val="en-US"/>
+        </w:rPr>
+        <w:t>left_</w:t>
+      </w:r>
+      <w:proofErr w:type="gramStart"/>
+      <w:r>
+        <w:rPr>
+          <w:lang w:val="en-US"/>
+        </w:rPr>
+        <w:t>power</w:t>
+      </w:r>
+      <w:proofErr w:type="spellEnd"/>
+      <w:r>
+        <w:rPr>
+          <w:lang w:val="en-US"/>
+        </w:rPr>
+        <w:t xml:space="preserve">  =</w:t>
+      </w:r>
+      <w:proofErr w:type="gramEnd"/>
+      <w:r>
+        <w:rPr>
+          <w:lang w:val="en-US"/>
+        </w:rPr>
+        <w:t xml:space="preserve"> </w:t>
+      </w:r>
+      <w:proofErr w:type="spellStart"/>
+      <w:r>
+        <w:rPr>
+          <w:lang w:val="en-US"/>
+        </w:rPr>
+        <w:t>base_power</w:t>
+      </w:r>
+      <w:proofErr w:type="spellEnd"/>
+      <w:r>
+        <w:rPr>
+          <w:lang w:val="en-US"/>
+        </w:rPr>
+        <w:t xml:space="preserve"> + </w:t>
+      </w:r>
+      <w:proofErr w:type="spellStart"/>
+      <w:r>
+        <w:rPr>
+          <w:lang w:val="en-US"/>
+        </w:rPr>
+        <w:t>k_p</w:t>
+      </w:r>
+      <w:proofErr w:type="spellEnd"/>
+      <w:r>
+        <w:rPr>
+          <w:lang w:val="en-US"/>
+        </w:rPr>
+        <w:t xml:space="preserve"> × e</w:t>
+      </w:r>
+    </w:p>
+    <w:p>
+      <w:pPr>
+        <w:rPr>
+          <w:lang w:val="en-US"/>
+        </w:rPr>
+      </w:pPr>
+      <w:r>
+        <w:rPr>
+          <w:lang w:val="en-US"/>
+        </w:rPr>
+        <w:t>P</w:t>
+      </w:r>
+      <w:r>
+        <w:rPr>
+          <w:lang w:val="en-US"/>
+        </w:rPr>
+        <w:noBreakHyphen/>
+        <w:t>control is adequate because our maze has gentle curves and short straights; adding integral or derivative terms did not improve tracking in preliminary trials.</w:t>
+      </w:r>
+    </w:p>
+    <w:p>
+      <w:pPr>
+        <w:rPr>
+          <w:b/>
+          <w:bCs/>
+          <w:lang w:val="en-US"/>
+        </w:rPr>
+      </w:pPr>
+      <w:r>
+        <w:rPr>
+          <w:b/>
+          <w:bCs/>
+          <w:lang w:val="en-US"/>
+        </w:rPr>
+        <w:t>3.</w:t>
+      </w:r>
+      <w:r>
+        <w:rPr>
+          <w:b/>
+          <w:bCs/>
+          <w:lang w:val="en-US"/>
+        </w:rPr>
+        <w:t>2</w:t>
+      </w:r>
+      <w:r>
+        <w:rPr>
+          <w:b/>
+          <w:bCs/>
+          <w:lang w:val="en-US"/>
+        </w:rPr>
+        <w:t xml:space="preserve"> Traffic</w:t>
+      </w:r>
+      <w:r>
+        <w:rPr>
+          <w:b/>
+          <w:bCs/>
+          <w:lang w:val="en-US"/>
+        </w:rPr>
+        <w:noBreakHyphen/>
+        <w:t>Sign Logic (Finite</w:t>
+      </w:r>
+      <w:r>
+        <w:rPr>
+          <w:b/>
+          <w:bCs/>
+          <w:lang w:val="en-US"/>
+        </w:rPr>
+        <w:noBreakHyphen/>
+        <w:t>State Machine)</w:t>
+      </w:r>
+    </w:p>
+    <w:tbl>
+      <w:tblPr>
+        <w:tblW w:w="0" w:type="auto"/>
+        <w:tblCellSpacing w:w="15" w:type="dxa"/>
+        <w:tblBorders>
+          <w:top w:val="single" w:sz="4" w:space="0" w:color="auto"/>
+          <w:left w:val="single" w:sz="4" w:space="0" w:color="auto"/>
+          <w:bottom w:val="single" w:sz="4" w:space="0" w:color="auto"/>
+          <w:right w:val="single" w:sz="4" w:space="0" w:color="auto"/>
+          <w:insideH w:val="single" w:sz="4" w:space="0" w:color="auto"/>
+          <w:insideV w:val="single" w:sz="4" w:space="0" w:color="auto"/>
+        </w:tblBorders>
+        <w:tblCellMar>
+          <w:top w:w="15" w:type="dxa"/>
+          <w:left w:w="15" w:type="dxa"/>
+          <w:bottom w:w="15" w:type="dxa"/>
+          <w:right w:w="15" w:type="dxa"/>
+        </w:tblCellMar>
+        <w:tblLook w:val="04A0" w:firstRow="1" w:lastRow="0" w:firstColumn="1" w:lastColumn="0" w:noHBand="0" w:noVBand="1"/>
+      </w:tblPr>
+      <w:tblGrid>
+        <w:gridCol w:w="1584"/>
+        <w:gridCol w:w="1720"/>
+        <w:gridCol w:w="2305"/>
+        <w:gridCol w:w="1157"/>
+        <w:gridCol w:w="2584"/>
+      </w:tblGrid>
+      <w:tr>
+        <w:trPr>
+          <w:tblCellSpacing w:w="15" w:type="dxa"/>
+        </w:trPr>
+        <w:tc>
+          <w:tcPr>
+            <w:tcW w:w="0" w:type="auto"/>
+            <w:vAlign w:val="center"/>
+            <w:hideMark/>
+          </w:tcPr>
+          <w:p>
+            <w:pPr>
+              <w:rPr>
+                <w:b/>
+                <w:bCs/>
+                <w:lang w:val="en-US"/>
+              </w:rPr>
+            </w:pPr>
+            <w:proofErr w:type="spellStart"/>
+            <w:r>
+              <w:rPr>
+                <w:b/>
+                <w:bCs/>
+                <w:lang w:val="en-US"/>
+              </w:rPr>
+              <w:t>Colour</w:t>
+            </w:r>
+            <w:proofErr w:type="spellEnd"/>
+            <w:r>
+              <w:rPr>
+                <w:b/>
+                <w:bCs/>
+                <w:lang w:val="en-US"/>
+              </w:rPr>
+              <w:t> (State)</w:t>
+            </w:r>
+          </w:p>
+        </w:tc>
+        <w:tc>
+          <w:tcPr>
+            <w:tcW w:w="0" w:type="auto"/>
+            <w:vAlign w:val="center"/>
+            <w:hideMark/>
+          </w:tcPr>
+          <w:p>
+            <w:pPr>
+              <w:rPr>
+                <w:b/>
+                <w:bCs/>
+                <w:lang w:val="en-US"/>
+              </w:rPr>
+            </w:pPr>
+            <w:r>
+              <w:rPr>
+                <w:b/>
+                <w:bCs/>
+                <w:lang w:val="en-US"/>
+              </w:rPr>
+              <w:t>Trigger condition</w:t>
+            </w:r>
+          </w:p>
+        </w:tc>
+        <w:tc>
+          <w:tcPr>
+            <w:tcW w:w="0" w:type="auto"/>
+            <w:vAlign w:val="center"/>
+            <w:hideMark/>
+          </w:tcPr>
+          <w:p>
+            <w:pPr>
+              <w:rPr>
+                <w:b/>
+                <w:bCs/>
+                <w:lang w:val="en-US"/>
+              </w:rPr>
+            </w:pPr>
+            <w:r>
+              <w:rPr>
+                <w:b/>
+                <w:bCs/>
+                <w:lang w:val="en-US"/>
+              </w:rPr>
+              <w:t>Action</w:t>
+            </w:r>
+          </w:p>
+        </w:tc>
+        <w:tc>
+          <w:tcPr>
+            <w:tcW w:w="0" w:type="auto"/>
+            <w:vAlign w:val="center"/>
+            <w:hideMark/>
+          </w:tcPr>
+          <w:p>
+            <w:pPr>
+              <w:rPr>
+                <w:b/>
+                <w:bCs/>
+                <w:lang w:val="en-US"/>
+              </w:rPr>
+            </w:pPr>
+            <w:r>
+              <w:rPr>
+                <w:b/>
+                <w:bCs/>
+                <w:lang w:val="en-US"/>
+              </w:rPr>
+              <w:t>LED Feedback</w:t>
+            </w:r>
+          </w:p>
+        </w:tc>
+        <w:tc>
+          <w:tcPr>
+            <w:tcW w:w="0" w:type="auto"/>
+            <w:vAlign w:val="center"/>
+            <w:hideMark/>
+          </w:tcPr>
+          <w:p>
+            <w:pPr>
+              <w:rPr>
+                <w:b/>
+                <w:bCs/>
+                <w:lang w:val="en-US"/>
+              </w:rPr>
+            </w:pPr>
+            <w:r>
+              <w:rPr>
+                <w:b/>
+                <w:bCs/>
+                <w:lang w:val="en-US"/>
+              </w:rPr>
+              <w:t>Rationale</w:t>
+            </w:r>
+          </w:p>
+        </w:tc>
+      </w:tr>
+      <w:tr>
+        <w:trPr>
+          <w:tblCellSpacing w:w="15" w:type="dxa"/>
+        </w:trPr>
+        <w:tc>
+          <w:tcPr>
+            <w:tcW w:w="0" w:type="auto"/>
+            <w:vAlign w:val="center"/>
+            <w:hideMark/>
+          </w:tcPr>
+          <w:p>
+            <w:pPr>
+              <w:rPr>
+                <w:b/>
+                <w:bCs/>
+                <w:lang w:val="en-US"/>
+              </w:rPr>
+            </w:pPr>
+            <w:r>
+              <w:rPr>
+                <w:b/>
+                <w:bCs/>
+                <w:lang w:val="en-US"/>
+              </w:rPr>
+              <w:t>Red (STOP)</w:t>
+            </w:r>
+          </w:p>
+        </w:tc>
+        <w:tc>
+          <w:tcPr>
+            <w:tcW w:w="0" w:type="auto"/>
+            <w:vAlign w:val="center"/>
+            <w:hideMark/>
+          </w:tcPr>
+          <w:p>
+            <w:pPr>
+              <w:rPr>
+                <w:lang w:val="en-US"/>
+              </w:rPr>
+            </w:pPr>
+            <w:r>
+              <w:rPr>
+                <w:lang w:val="en-US"/>
+              </w:rPr>
+              <w:t>Any red pixel detected (operator shows red card)</w:t>
+            </w:r>
+          </w:p>
+        </w:tc>
+        <w:tc>
+          <w:tcPr>
+            <w:tcW w:w="0" w:type="auto"/>
+            <w:vAlign w:val="center"/>
+            <w:hideMark/>
+          </w:tcPr>
+          <w:p>
+            <w:pPr>
+              <w:rPr>
+                <w:lang w:val="en-US"/>
+              </w:rPr>
+            </w:pPr>
+            <w:r>
+              <w:rPr>
+                <w:lang w:val="en-US"/>
+              </w:rPr>
+              <w:t xml:space="preserve">Full </w:t>
+            </w:r>
+            <w:proofErr w:type="gramStart"/>
+            <w:r>
+              <w:rPr>
+                <w:lang w:val="en-US"/>
+              </w:rPr>
+              <w:t>stop;</w:t>
+            </w:r>
+            <w:proofErr w:type="gramEnd"/>
+            <w:r>
+              <w:rPr>
+                <w:lang w:val="en-US"/>
+              </w:rPr>
+              <w:t xml:space="preserve"> wait until a green card is detected</w:t>
+            </w:r>
+          </w:p>
+        </w:tc>
+        <w:tc>
+          <w:tcPr>
+            <w:tcW w:w="0" w:type="auto"/>
+            <w:vAlign w:val="center"/>
+            <w:hideMark/>
+          </w:tcPr>
+          <w:p>
+            <w:pPr>
+              <w:rPr>
+                <w:lang w:val="en-US"/>
+              </w:rPr>
+            </w:pPr>
+            <w:r>
+              <w:rPr>
+                <w:lang w:val="en-US"/>
+              </w:rPr>
+              <w:t>Red</w:t>
+            </w:r>
+          </w:p>
+        </w:tc>
+        <w:tc>
+          <w:tcPr>
+            <w:tcW w:w="0" w:type="auto"/>
+            <w:vAlign w:val="center"/>
+            <w:hideMark/>
+          </w:tcPr>
+          <w:p>
+            <w:pPr>
+              <w:rPr>
+                <w:lang w:val="en-US"/>
+              </w:rPr>
+            </w:pPr>
+            <w:r>
+              <w:rPr>
+                <w:lang w:val="en-US"/>
+              </w:rPr>
+              <w:t>Ensures safety: no motion on red.</w:t>
+            </w:r>
+          </w:p>
+        </w:tc>
+      </w:tr>
+      <w:tr>
+        <w:trPr>
+          <w:tblCellSpacing w:w="15" w:type="dxa"/>
+        </w:trPr>
+        <w:tc>
+          <w:tcPr>
+            <w:tcW w:w="0" w:type="auto"/>
+            <w:vAlign w:val="center"/>
+            <w:hideMark/>
+          </w:tcPr>
+          <w:p>
+            <w:pPr>
+              <w:rPr>
+                <w:b/>
+                <w:bCs/>
+                <w:lang w:val="en-US"/>
+              </w:rPr>
+            </w:pPr>
+            <w:r>
+              <w:rPr>
+                <w:b/>
+                <w:bCs/>
+                <w:lang w:val="en-US"/>
+              </w:rPr>
+              <w:lastRenderedPageBreak/>
+              <w:t>Green (GO)</w:t>
+            </w:r>
+          </w:p>
+        </w:tc>
+        <w:tc>
+          <w:tcPr>
+            <w:tcW w:w="0" w:type="auto"/>
+            <w:vAlign w:val="center"/>
+            <w:hideMark/>
+          </w:tcPr>
+          <w:p>
+            <w:pPr>
+              <w:rPr>
+                <w:lang w:val="en-US"/>
+              </w:rPr>
+            </w:pPr>
+            <w:r>
+              <w:rPr>
+                <w:lang w:val="en-US"/>
+              </w:rPr>
+              <w:t>Any green pixel detected (operator shows green card)</w:t>
+            </w:r>
+          </w:p>
+        </w:tc>
+        <w:tc>
+          <w:tcPr>
+            <w:tcW w:w="0" w:type="auto"/>
+            <w:vAlign w:val="center"/>
+            <w:hideMark/>
+          </w:tcPr>
+          <w:p>
+            <w:pPr>
+              <w:rPr>
+                <w:lang w:val="en-US"/>
+              </w:rPr>
+            </w:pPr>
+            <w:r>
+              <w:rPr>
+                <w:lang w:val="en-US"/>
+              </w:rPr>
+              <w:t>Resume motion; accelerate to 30 % PWM (≈ 0.25 m s⁻¹)</w:t>
+            </w:r>
+          </w:p>
+        </w:tc>
+        <w:tc>
+          <w:tcPr>
+            <w:tcW w:w="0" w:type="auto"/>
+            <w:vAlign w:val="center"/>
+            <w:hideMark/>
+          </w:tcPr>
+          <w:p>
+            <w:pPr>
+              <w:rPr>
+                <w:lang w:val="en-US"/>
+              </w:rPr>
+            </w:pPr>
+            <w:r>
+              <w:rPr>
+                <w:lang w:val="en-US"/>
+              </w:rPr>
+              <w:t>Green</w:t>
+            </w:r>
+          </w:p>
+        </w:tc>
+        <w:tc>
+          <w:tcPr>
+            <w:tcW w:w="0" w:type="auto"/>
+            <w:vAlign w:val="center"/>
+            <w:hideMark/>
+          </w:tcPr>
+          <w:p>
+            <w:pPr>
+              <w:rPr>
+                <w:lang w:val="en-US"/>
+              </w:rPr>
+            </w:pPr>
+            <w:r>
+              <w:rPr>
+                <w:lang w:val="en-US"/>
+              </w:rPr>
+              <w:t>Human</w:t>
+            </w:r>
+            <w:r>
+              <w:rPr>
+                <w:lang w:val="en-US"/>
+              </w:rPr>
+              <w:noBreakHyphen/>
+              <w:t>in</w:t>
+            </w:r>
+            <w:r>
+              <w:rPr>
+                <w:lang w:val="en-US"/>
+              </w:rPr>
+              <w:noBreakHyphen/>
+              <w:t>the</w:t>
+            </w:r>
+            <w:r>
+              <w:rPr>
+                <w:lang w:val="en-US"/>
+              </w:rPr>
+              <w:noBreakHyphen/>
+              <w:t>loop confirms it is safe to proceed.</w:t>
+            </w:r>
+          </w:p>
+        </w:tc>
+      </w:tr>
+      <w:tr>
+        <w:trPr>
+          <w:tblCellSpacing w:w="15" w:type="dxa"/>
+        </w:trPr>
+        <w:tc>
+          <w:tcPr>
+            <w:tcW w:w="0" w:type="auto"/>
+            <w:vAlign w:val="center"/>
+            <w:hideMark/>
+          </w:tcPr>
+          <w:p>
+            <w:pPr>
+              <w:rPr>
+                <w:b/>
+                <w:bCs/>
+                <w:lang w:val="en-US"/>
+              </w:rPr>
+            </w:pPr>
+            <w:r>
+              <w:rPr>
+                <w:b/>
+                <w:bCs/>
+                <w:lang w:val="en-US"/>
+              </w:rPr>
+              <w:t>Yellow (SLOW)</w:t>
+            </w:r>
+          </w:p>
+        </w:tc>
+        <w:tc>
+          <w:tcPr>
+            <w:tcW w:w="0" w:type="auto"/>
+            <w:vAlign w:val="center"/>
+            <w:hideMark/>
+          </w:tcPr>
+          <w:p>
+            <w:pPr>
+              <w:rPr>
+                <w:lang w:val="en-US"/>
+              </w:rPr>
+            </w:pPr>
+            <w:r>
+              <w:rPr>
+                <w:lang w:val="en-US"/>
+              </w:rPr>
+              <w:t>Any yellow pixel detected</w:t>
+            </w:r>
+          </w:p>
+        </w:tc>
+        <w:tc>
+          <w:tcPr>
+            <w:tcW w:w="0" w:type="auto"/>
+            <w:vAlign w:val="center"/>
+            <w:hideMark/>
+          </w:tcPr>
+          <w:p>
+            <w:pPr>
+              <w:rPr>
+                <w:lang w:val="en-US"/>
+              </w:rPr>
+            </w:pPr>
+            <w:r>
+              <w:rPr>
+                <w:lang w:val="en-US"/>
+              </w:rPr>
+              <w:t>Decelerate to 25 % PWM (≈ 0.20 m s⁻¹) for 5 s, then restore normal speed</w:t>
+            </w:r>
+          </w:p>
+        </w:tc>
+        <w:tc>
+          <w:tcPr>
+            <w:tcW w:w="0" w:type="auto"/>
+            <w:vAlign w:val="center"/>
+            <w:hideMark/>
+          </w:tcPr>
+          <w:p>
+            <w:pPr>
+              <w:rPr>
+                <w:lang w:val="en-US"/>
+              </w:rPr>
+            </w:pPr>
+            <w:r>
+              <w:rPr>
+                <w:lang w:val="en-US"/>
+              </w:rPr>
+              <w:t>Yellow</w:t>
+            </w:r>
+          </w:p>
+        </w:tc>
+        <w:tc>
+          <w:tcPr>
+            <w:tcW w:w="0" w:type="auto"/>
+            <w:vAlign w:val="center"/>
+            <w:hideMark/>
+          </w:tcPr>
+          <w:p>
+            <w:pPr>
+              <w:rPr>
+                <w:lang w:val="en-US"/>
+              </w:rPr>
+            </w:pPr>
+            <w:r>
+              <w:rPr>
+                <w:lang w:val="en-US"/>
+              </w:rPr>
+              <w:t>Yellow warns drivers; temporary slowdown signals caution.</w:t>
+            </w:r>
+          </w:p>
+        </w:tc>
+      </w:tr>
+    </w:tbl>
+    <w:p>
+      <w:pPr>
+        <w:rPr>
+          <w:b/>
+          <w:bCs/>
+          <w:lang w:val="en-US"/>
+        </w:rPr>
+      </w:pPr>
+    </w:p>
+    <w:p>
+      <w:pPr>
+        <w:rPr>
+          <w:b/>
+          <w:bCs/>
+          <w:lang w:val="en-US"/>
+        </w:rPr>
+      </w:pPr>
+      <w:r>
+        <w:rPr>
+          <w:b/>
+          <w:bCs/>
+          <w:lang w:val="en-US"/>
+        </w:rPr>
+        <w:t>3.</w:t>
+      </w:r>
+      <w:r>
+        <w:rPr>
+          <w:b/>
+          <w:bCs/>
+          <w:lang w:val="en-US"/>
+        </w:rPr>
+        <w:t>3</w:t>
+      </w:r>
+      <w:r>
+        <w:rPr>
+          <w:b/>
+          <w:bCs/>
+          <w:lang w:val="en-US"/>
+        </w:rPr>
+        <w:t xml:space="preserve"> Obstacle</w:t>
+      </w:r>
+      <w:r>
+        <w:rPr>
+          <w:b/>
+          <w:bCs/>
+          <w:lang w:val="en-US"/>
+        </w:rPr>
+        <w:noBreakHyphen/>
+        <w:t>Avoidance Strategy</w:t>
+      </w:r>
+    </w:p>
+    <w:p>
+      <w:pPr>
+        <w:rPr>
+          <w:lang w:val="en-US"/>
+        </w:rPr>
+      </w:pPr>
+      <w:r>
+        <w:rPr>
+          <w:lang w:val="en-US"/>
+        </w:rPr>
+        <w:t>If d &lt; 15 cm the robot stops and waits up to 10 s. If the obstacle remains, it pivots 190° and re</w:t>
+      </w:r>
+      <w:r>
+        <w:rPr>
+          <w:lang w:val="en-US"/>
+        </w:rPr>
+        <w:noBreakHyphen/>
+        <w:t>enters line tracking. The 15 cm threshold was chosen to leave a 2 cm buffer ahead of the bumper.</w:t>
+      </w:r>
+    </w:p>
+    <w:p>
+      <w:pPr>
+        <w:rPr>
+          <w:b/>
+          <w:bCs/>
+          <w:lang w:val="en-US"/>
+        </w:rPr>
+      </w:pPr>
+    </w:p>
+    <w:p>
+      <w:pPr>
+        <w:rPr>
+          <w:bCs/>
+        </w:rPr>
+      </w:pPr>
+    </w:p>
+    <w:p>
+      <w:pPr>
+        <w:rPr>
+          <w:b/>
+          <w:bCs/>
+        </w:rPr>
+      </w:pPr>
+      <w:r>
+        <w:rPr>
+          <w:b/>
+          <w:bCs/>
         </w:rPr>
         <w:t xml:space="preserve">IV. </w:t>
       </w:r>
@@ -506,7 +1784,23 @@
     </w:p>
     <w:p>
       <w:r>
-        <w:t>The project was coded in Python using mBlock's CyberPi API. Key modules include:</w:t>
+        <w:t xml:space="preserve">The project was coded in Python using </w:t>
+      </w:r>
+      <w:proofErr w:type="spellStart"/>
+      <w:r>
+        <w:t>mBlock's</w:t>
+      </w:r>
+      <w:proofErr w:type="spellEnd"/>
+      <w:r>
+        <w:t xml:space="preserve"> </w:t>
+      </w:r>
+      <w:proofErr w:type="spellStart"/>
+      <w:r>
+        <w:t>CyberPi</w:t>
+      </w:r>
+      <w:proofErr w:type="spellEnd"/>
+      <w:r>
+        <w:t xml:space="preserve"> API. Key modules include:</w:t>
       </w:r>
     </w:p>
     <w:p>
@@ -517,7 +1811,23 @@
         </w:numPr>
       </w:pPr>
       <w:r>
-        <w:t>Line Tracking Loop: Reads left/right color sensors to stay centered on the yellow path.</w:t>
+        <w:t xml:space="preserve">Line Tracking Loop: Reads left/right </w:t>
+      </w:r>
+      <w:proofErr w:type="spellStart"/>
+      <w:r>
+        <w:t>color</w:t>
+      </w:r>
+      <w:proofErr w:type="spellEnd"/>
+      <w:r>
+        <w:t xml:space="preserve"> sensors to stay </w:t>
+      </w:r>
+      <w:proofErr w:type="spellStart"/>
+      <w:r>
+        <w:t>centered</w:t>
+      </w:r>
+      <w:proofErr w:type="spellEnd"/>
+      <w:r>
+        <w:t xml:space="preserve"> on the yellow path.</w:t>
       </w:r>
     </w:p>
     <w:p>
@@ -528,7 +1838,15 @@
         </w:numPr>
       </w:pPr>
       <w:r>
-        <w:t>Camera Input: Detects traffic signs using built-in color detection.</w:t>
+        <w:t xml:space="preserve">Camera Input: Detects traffic signs using built-in </w:t>
+      </w:r>
+      <w:proofErr w:type="spellStart"/>
+      <w:r>
+        <w:t>color</w:t>
+      </w:r>
+      <w:proofErr w:type="spellEnd"/>
+      <w:r>
+        <w:t xml:space="preserve"> detection.</w:t>
       </w:r>
     </w:p>
     <w:p>
@@ -545,6 +1863,871 @@
     <w:p>
       <w:pPr>
         <w:rPr>
+          <w:lang w:val="vi-VN"/>
+        </w:rPr>
+      </w:pPr>
+    </w:p>
+    <w:p>
+      <w:pPr>
+        <w:rPr>
+          <w:b/>
+          <w:bCs/>
+          <w:lang w:val="en-US"/>
+        </w:rPr>
+      </w:pPr>
+      <w:r>
+        <w:rPr>
+          <w:b/>
+          <w:bCs/>
+          <w:lang w:val="en-US"/>
+        </w:rPr>
+        <w:t>4.1 Code Architecture</w:t>
+      </w:r>
+    </w:p>
+    <w:p>
+      <w:pPr>
+        <w:numPr>
+          <w:ilvl w:val="0"/>
+          <w:numId w:val="25"/>
+        </w:numPr>
+        <w:rPr>
+          <w:lang w:val="en-US"/>
+        </w:rPr>
+      </w:pPr>
+      <w:proofErr w:type="spellStart"/>
+      <w:proofErr w:type="gramStart"/>
+      <w:r>
+        <w:rPr>
+          <w:lang w:val="en-US"/>
+        </w:rPr>
+        <w:t>event.start</w:t>
+      </w:r>
+      <w:proofErr w:type="spellEnd"/>
+      <w:proofErr w:type="gramEnd"/>
+      <w:r>
+        <w:rPr>
+          <w:lang w:val="en-US"/>
+        </w:rPr>
+        <w:t xml:space="preserve"> → prints UI prompts.</w:t>
+      </w:r>
+    </w:p>
+    <w:p>
+      <w:pPr>
+        <w:numPr>
+          <w:ilvl w:val="0"/>
+          <w:numId w:val="25"/>
+        </w:numPr>
+        <w:rPr>
+          <w:lang w:val="en-US"/>
+        </w:rPr>
+      </w:pPr>
+      <w:proofErr w:type="spellStart"/>
+      <w:r>
+        <w:rPr>
+          <w:lang w:val="en-US"/>
+        </w:rPr>
+        <w:t>event.is_press</w:t>
+      </w:r>
+      <w:proofErr w:type="spellEnd"/>
+      <w:r>
+        <w:rPr>
+          <w:lang w:val="en-US"/>
+        </w:rPr>
+        <w:t xml:space="preserve">("b") → calls </w:t>
+      </w:r>
+      <w:proofErr w:type="gramStart"/>
+      <w:r>
+        <w:rPr>
+          <w:lang w:val="en-US"/>
+        </w:rPr>
+        <w:t>navigate(</w:t>
+      </w:r>
+      <w:proofErr w:type="gramEnd"/>
+      <w:r>
+        <w:rPr>
+          <w:lang w:val="en-US"/>
+        </w:rPr>
+        <w:t>).</w:t>
+      </w:r>
+    </w:p>
+    <w:p>
+      <w:pPr>
+        <w:numPr>
+          <w:ilvl w:val="0"/>
+          <w:numId w:val="25"/>
+        </w:numPr>
+        <w:rPr>
+          <w:lang w:val="en-US"/>
+        </w:rPr>
+      </w:pPr>
+      <w:r>
+        <w:rPr>
+          <w:lang w:val="en-US"/>
+        </w:rPr>
+        <w:t xml:space="preserve">Inside </w:t>
+      </w:r>
+      <w:proofErr w:type="gramStart"/>
+      <w:r>
+        <w:rPr>
+          <w:lang w:val="en-US"/>
+        </w:rPr>
+        <w:t>navigate(</w:t>
+      </w:r>
+      <w:proofErr w:type="gramEnd"/>
+      <w:r>
+        <w:rPr>
+          <w:lang w:val="en-US"/>
+        </w:rPr>
+        <w:t>):</w:t>
+      </w:r>
+    </w:p>
+    <w:p>
+      <w:pPr>
+        <w:numPr>
+          <w:ilvl w:val="1"/>
+          <w:numId w:val="25"/>
+        </w:numPr>
+        <w:rPr>
+          <w:lang w:val="en-US"/>
+        </w:rPr>
+      </w:pPr>
+      <w:proofErr w:type="spellStart"/>
+      <w:r>
+        <w:rPr>
+          <w:lang w:val="en-US"/>
+        </w:rPr>
+        <w:t>quad_rgb_sensor.get_offset_</w:t>
+      </w:r>
+      <w:proofErr w:type="gramStart"/>
+      <w:r>
+        <w:rPr>
+          <w:lang w:val="en-US"/>
+        </w:rPr>
+        <w:t>track</w:t>
+      </w:r>
+      <w:proofErr w:type="spellEnd"/>
+      <w:r>
+        <w:rPr>
+          <w:lang w:val="en-US"/>
+        </w:rPr>
+        <w:t>(</w:t>
+      </w:r>
+      <w:proofErr w:type="gramEnd"/>
+      <w:r>
+        <w:rPr>
+          <w:lang w:val="en-US"/>
+        </w:rPr>
+        <w:t>) → offset e.</w:t>
+      </w:r>
+    </w:p>
+    <w:p>
+      <w:pPr>
+        <w:numPr>
+          <w:ilvl w:val="1"/>
+          <w:numId w:val="25"/>
+        </w:numPr>
+        <w:rPr>
+          <w:lang w:val="en-US"/>
+        </w:rPr>
+      </w:pPr>
+      <w:proofErr w:type="gramStart"/>
+      <w:r>
+        <w:rPr>
+          <w:lang w:val="en-US"/>
+        </w:rPr>
+        <w:t>ultrasonic2.get(</w:t>
+      </w:r>
+      <w:proofErr w:type="gramEnd"/>
+      <w:r>
+        <w:rPr>
+          <w:lang w:val="en-US"/>
+        </w:rPr>
+        <w:t>1) → distance d.</w:t>
+      </w:r>
+    </w:p>
+    <w:p>
+      <w:pPr>
+        <w:numPr>
+          <w:ilvl w:val="1"/>
+          <w:numId w:val="25"/>
+        </w:numPr>
+        <w:rPr>
+          <w:lang w:val="en-US"/>
+        </w:rPr>
+      </w:pPr>
+      <w:r>
+        <w:rPr>
+          <w:lang w:val="en-US"/>
+        </w:rPr>
+        <w:t>State</w:t>
+      </w:r>
+      <w:r>
+        <w:rPr>
+          <w:lang w:val="en-US"/>
+        </w:rPr>
+        <w:noBreakHyphen/>
+        <w:t>machine function → chooses STOP / SLOW / GO.</w:t>
+      </w:r>
+    </w:p>
+    <w:p>
+      <w:pPr>
+        <w:numPr>
+          <w:ilvl w:val="1"/>
+          <w:numId w:val="25"/>
+        </w:numPr>
+        <w:rPr>
+          <w:lang w:val="en-US"/>
+        </w:rPr>
+      </w:pPr>
+      <w:r>
+        <w:rPr>
+          <w:lang w:val="en-US"/>
+        </w:rPr>
+        <w:t>mbot2.drive_</w:t>
+      </w:r>
+      <w:proofErr w:type="gramStart"/>
+      <w:r>
+        <w:rPr>
+          <w:lang w:val="en-US"/>
+        </w:rPr>
+        <w:t>power(</w:t>
+      </w:r>
+      <w:proofErr w:type="spellStart"/>
+      <w:proofErr w:type="gramEnd"/>
+      <w:r>
+        <w:rPr>
+          <w:lang w:val="en-US"/>
+        </w:rPr>
+        <w:t>right_power</w:t>
+      </w:r>
+      <w:proofErr w:type="spellEnd"/>
+      <w:r>
+        <w:rPr>
+          <w:lang w:val="en-US"/>
+        </w:rPr>
+        <w:t xml:space="preserve">, </w:t>
+      </w:r>
+      <w:proofErr w:type="spellStart"/>
+      <w:r>
+        <w:rPr>
+          <w:lang w:val="en-US"/>
+        </w:rPr>
+        <w:t>left_power</w:t>
+      </w:r>
+      <w:proofErr w:type="spellEnd"/>
+      <w:r>
+        <w:rPr>
+          <w:lang w:val="en-US"/>
+        </w:rPr>
+        <w:t>) → motors.</w:t>
+      </w:r>
+    </w:p>
+    <w:p>
+      <w:pPr>
+        <w:rPr>
+          <w:b/>
+          <w:bCs/>
+          <w:lang w:val="en-US"/>
+        </w:rPr>
+      </w:pPr>
+      <w:r>
+        <w:rPr>
+          <w:b/>
+          <w:bCs/>
+          <w:lang w:val="en-US"/>
+        </w:rPr>
+        <w:lastRenderedPageBreak/>
+        <w:t>4.2 Parameter Selection &amp; Tuning</w:t>
+      </w:r>
+    </w:p>
+    <w:tbl>
+      <w:tblPr>
+        <w:tblW w:w="0" w:type="auto"/>
+        <w:tblCellSpacing w:w="15" w:type="dxa"/>
+        <w:tblBorders>
+          <w:top w:val="single" w:sz="4" w:space="0" w:color="auto"/>
+          <w:left w:val="single" w:sz="4" w:space="0" w:color="auto"/>
+          <w:bottom w:val="single" w:sz="4" w:space="0" w:color="auto"/>
+          <w:right w:val="single" w:sz="4" w:space="0" w:color="auto"/>
+          <w:insideH w:val="single" w:sz="4" w:space="0" w:color="auto"/>
+          <w:insideV w:val="single" w:sz="4" w:space="0" w:color="auto"/>
+        </w:tblBorders>
+        <w:tblCellMar>
+          <w:top w:w="15" w:type="dxa"/>
+          <w:left w:w="15" w:type="dxa"/>
+          <w:bottom w:w="15" w:type="dxa"/>
+          <w:right w:w="15" w:type="dxa"/>
+        </w:tblCellMar>
+        <w:tblLook w:val="04A0" w:firstRow="1" w:lastRow="0" w:firstColumn="1" w:lastColumn="0" w:noHBand="0" w:noVBand="1"/>
+      </w:tblPr>
+      <w:tblGrid>
+        <w:gridCol w:w="2409"/>
+        <w:gridCol w:w="2257"/>
+        <w:gridCol w:w="4684"/>
+      </w:tblGrid>
+      <w:tr>
+        <w:trPr>
+          <w:tblCellSpacing w:w="15" w:type="dxa"/>
+        </w:trPr>
+        <w:tc>
+          <w:tcPr>
+            <w:tcW w:w="0" w:type="auto"/>
+            <w:vAlign w:val="center"/>
+            <w:hideMark/>
+          </w:tcPr>
+          <w:p>
+            <w:pPr>
+              <w:rPr>
+                <w:lang w:val="en-US"/>
+              </w:rPr>
+            </w:pPr>
+            <w:r>
+              <w:rPr>
+                <w:lang w:val="en-US"/>
+              </w:rPr>
+              <w:t>Parameter</w:t>
+            </w:r>
+          </w:p>
+        </w:tc>
+        <w:tc>
+          <w:tcPr>
+            <w:tcW w:w="0" w:type="auto"/>
+            <w:vAlign w:val="center"/>
+            <w:hideMark/>
+          </w:tcPr>
+          <w:p>
+            <w:pPr>
+              <w:rPr>
+                <w:lang w:val="en-US"/>
+              </w:rPr>
+            </w:pPr>
+            <w:r>
+              <w:rPr>
+                <w:lang w:val="en-US"/>
+              </w:rPr>
+              <w:t>Value</w:t>
+            </w:r>
+          </w:p>
+        </w:tc>
+        <w:tc>
+          <w:tcPr>
+            <w:tcW w:w="0" w:type="auto"/>
+            <w:vAlign w:val="center"/>
+            <w:hideMark/>
+          </w:tcPr>
+          <w:p>
+            <w:pPr>
+              <w:rPr>
+                <w:lang w:val="en-US"/>
+              </w:rPr>
+            </w:pPr>
+            <w:r>
+              <w:rPr>
+                <w:lang w:val="en-US"/>
+              </w:rPr>
+              <w:t>Justification</w:t>
+            </w:r>
+          </w:p>
+        </w:tc>
+      </w:tr>
+      <w:tr>
+        <w:trPr>
+          <w:tblCellSpacing w:w="15" w:type="dxa"/>
+        </w:trPr>
+        <w:tc>
+          <w:tcPr>
+            <w:tcW w:w="0" w:type="auto"/>
+            <w:vAlign w:val="center"/>
+            <w:hideMark/>
+          </w:tcPr>
+          <w:p>
+            <w:pPr>
+              <w:rPr>
+                <w:lang w:val="en-US"/>
+              </w:rPr>
+            </w:pPr>
+            <w:proofErr w:type="spellStart"/>
+            <w:r>
+              <w:rPr>
+                <w:lang w:val="en-US"/>
+              </w:rPr>
+              <w:t>base_power</w:t>
+            </w:r>
+            <w:proofErr w:type="spellEnd"/>
+            <w:r>
+              <w:rPr>
+                <w:lang w:val="en-US"/>
+              </w:rPr>
+              <w:t xml:space="preserve"> (GO)</w:t>
+            </w:r>
+          </w:p>
+        </w:tc>
+        <w:tc>
+          <w:tcPr>
+            <w:tcW w:w="0" w:type="auto"/>
+            <w:vAlign w:val="center"/>
+            <w:hideMark/>
+          </w:tcPr>
+          <w:p>
+            <w:pPr>
+              <w:rPr>
+                <w:lang w:val="en-US"/>
+              </w:rPr>
+            </w:pPr>
+            <w:r>
+              <w:rPr>
+                <w:lang w:val="en-US"/>
+              </w:rPr>
+              <w:t>30 % PWM ≈ 0.25 m s⁻¹</w:t>
+            </w:r>
+          </w:p>
+        </w:tc>
+        <w:tc>
+          <w:tcPr>
+            <w:tcW w:w="0" w:type="auto"/>
+            <w:vAlign w:val="center"/>
+            <w:hideMark/>
+          </w:tcPr>
+          <w:p>
+            <w:pPr>
+              <w:rPr>
+                <w:lang w:val="en-US"/>
+              </w:rPr>
+            </w:pPr>
+            <w:r>
+              <w:rPr>
+                <w:lang w:val="en-US"/>
+              </w:rPr>
+              <w:t>Completes maze within demo time without sensor aliasing.</w:t>
+            </w:r>
+          </w:p>
+        </w:tc>
+      </w:tr>
+      <w:tr>
+        <w:trPr>
+          <w:tblCellSpacing w:w="15" w:type="dxa"/>
+        </w:trPr>
+        <w:tc>
+          <w:tcPr>
+            <w:tcW w:w="0" w:type="auto"/>
+            <w:vAlign w:val="center"/>
+            <w:hideMark/>
+          </w:tcPr>
+          <w:p>
+            <w:pPr>
+              <w:rPr>
+                <w:lang w:val="en-US"/>
+              </w:rPr>
+            </w:pPr>
+            <w:proofErr w:type="spellStart"/>
+            <w:r>
+              <w:rPr>
+                <w:lang w:val="en-US"/>
+              </w:rPr>
+              <w:t>base_power</w:t>
+            </w:r>
+            <w:proofErr w:type="spellEnd"/>
+            <w:r>
+              <w:rPr>
+                <w:lang w:val="en-US"/>
+              </w:rPr>
+              <w:t xml:space="preserve"> (SLOW)</w:t>
+            </w:r>
+          </w:p>
+        </w:tc>
+        <w:tc>
+          <w:tcPr>
+            <w:tcW w:w="0" w:type="auto"/>
+            <w:vAlign w:val="center"/>
+            <w:hideMark/>
+          </w:tcPr>
+          <w:p>
+            <w:pPr>
+              <w:rPr>
+                <w:lang w:val="en-US"/>
+              </w:rPr>
+            </w:pPr>
+            <w:r>
+              <w:rPr>
+                <w:lang w:val="en-US"/>
+              </w:rPr>
+              <w:t>25 % PWM ≈ 0.20 m s⁻¹</w:t>
+            </w:r>
+          </w:p>
+        </w:tc>
+        <w:tc>
+          <w:tcPr>
+            <w:tcW w:w="0" w:type="auto"/>
+            <w:vAlign w:val="center"/>
+            <w:hideMark/>
+          </w:tcPr>
+          <w:p>
+            <w:pPr>
+              <w:rPr>
+                <w:lang w:val="en-US"/>
+              </w:rPr>
+            </w:pPr>
+            <w:r>
+              <w:rPr>
+                <w:lang w:val="en-US"/>
+              </w:rPr>
+              <w:t>Produces a clear, 20 % visible slowdown on yellow card.</w:t>
+            </w:r>
+          </w:p>
+        </w:tc>
+      </w:tr>
+      <w:tr>
+        <w:trPr>
+          <w:tblCellSpacing w:w="15" w:type="dxa"/>
+        </w:trPr>
+        <w:tc>
+          <w:tcPr>
+            <w:tcW w:w="0" w:type="auto"/>
+            <w:vAlign w:val="center"/>
+            <w:hideMark/>
+          </w:tcPr>
+          <w:p>
+            <w:pPr>
+              <w:rPr>
+                <w:lang w:val="en-US"/>
+              </w:rPr>
+            </w:pPr>
+            <w:proofErr w:type="spellStart"/>
+            <w:r>
+              <w:rPr>
+                <w:lang w:val="en-US"/>
+              </w:rPr>
+              <w:t>k_p</w:t>
+            </w:r>
+            <w:proofErr w:type="spellEnd"/>
+          </w:p>
+        </w:tc>
+        <w:tc>
+          <w:tcPr>
+            <w:tcW w:w="0" w:type="auto"/>
+            <w:vAlign w:val="center"/>
+            <w:hideMark/>
+          </w:tcPr>
+          <w:p>
+            <w:pPr>
+              <w:rPr>
+                <w:lang w:val="en-US"/>
+              </w:rPr>
+            </w:pPr>
+            <w:proofErr w:type="spellStart"/>
+            <w:r>
+              <w:rPr>
+                <w:lang w:val="en-US"/>
+              </w:rPr>
+              <w:t>base_power</w:t>
+            </w:r>
+            <w:proofErr w:type="spellEnd"/>
+            <w:r>
+              <w:rPr>
+                <w:lang w:val="en-US"/>
+              </w:rPr>
+              <w:t> / 100</w:t>
+            </w:r>
+          </w:p>
+        </w:tc>
+        <w:tc>
+          <w:tcPr>
+            <w:tcW w:w="0" w:type="auto"/>
+            <w:vAlign w:val="center"/>
+            <w:hideMark/>
+          </w:tcPr>
+          <w:p>
+            <w:pPr>
+              <w:rPr>
+                <w:lang w:val="en-US"/>
+              </w:rPr>
+            </w:pPr>
+            <w:r>
+              <w:rPr>
+                <w:lang w:val="en-US"/>
+              </w:rPr>
+              <w:t xml:space="preserve">Empirically </w:t>
+            </w:r>
+            <w:proofErr w:type="spellStart"/>
+            <w:r>
+              <w:rPr>
+                <w:lang w:val="en-US"/>
+              </w:rPr>
+              <w:t>minimises</w:t>
+            </w:r>
+            <w:proofErr w:type="spellEnd"/>
+            <w:r>
+              <w:rPr>
+                <w:lang w:val="en-US"/>
+              </w:rPr>
+              <w:t xml:space="preserve"> overshoot on corners.</w:t>
+            </w:r>
+          </w:p>
+        </w:tc>
+      </w:tr>
+      <w:tr>
+        <w:trPr>
+          <w:tblCellSpacing w:w="15" w:type="dxa"/>
+        </w:trPr>
+        <w:tc>
+          <w:tcPr>
+            <w:tcW w:w="0" w:type="auto"/>
+            <w:vAlign w:val="center"/>
+            <w:hideMark/>
+          </w:tcPr>
+          <w:p>
+            <w:pPr>
+              <w:rPr>
+                <w:lang w:val="en-US"/>
+              </w:rPr>
+            </w:pPr>
+            <w:r>
+              <w:rPr>
+                <w:lang w:val="en-US"/>
+              </w:rPr>
+              <w:t>Obstacle threshold</w:t>
+            </w:r>
+          </w:p>
+        </w:tc>
+        <w:tc>
+          <w:tcPr>
+            <w:tcW w:w="0" w:type="auto"/>
+            <w:vAlign w:val="center"/>
+            <w:hideMark/>
+          </w:tcPr>
+          <w:p>
+            <w:pPr>
+              <w:rPr>
+                <w:lang w:val="en-US"/>
+              </w:rPr>
+            </w:pPr>
+            <w:r>
+              <w:rPr>
+                <w:lang w:val="en-US"/>
+              </w:rPr>
+              <w:t>15 cm</w:t>
+            </w:r>
+          </w:p>
+        </w:tc>
+        <w:tc>
+          <w:tcPr>
+            <w:tcW w:w="0" w:type="auto"/>
+            <w:vAlign w:val="center"/>
+            <w:hideMark/>
+          </w:tcPr>
+          <w:p>
+            <w:pPr>
+              <w:rPr>
+                <w:lang w:val="en-US"/>
+              </w:rPr>
+            </w:pPr>
+            <w:r>
+              <w:rPr>
+                <w:lang w:val="en-US"/>
+              </w:rPr>
+              <w:t>Slightly shorter than chassis length (17 cm).</w:t>
+            </w:r>
+          </w:p>
+        </w:tc>
+      </w:tr>
+      <w:tr>
+        <w:trPr>
+          <w:tblCellSpacing w:w="15" w:type="dxa"/>
+        </w:trPr>
+        <w:tc>
+          <w:tcPr>
+            <w:tcW w:w="0" w:type="auto"/>
+            <w:vAlign w:val="center"/>
+            <w:hideMark/>
+          </w:tcPr>
+          <w:p>
+            <w:pPr>
+              <w:rPr>
+                <w:lang w:val="en-US"/>
+              </w:rPr>
+            </w:pPr>
+            <w:r>
+              <w:rPr>
+                <w:lang w:val="en-US"/>
+              </w:rPr>
+              <w:t>Yellow slow</w:t>
+            </w:r>
+            <w:r>
+              <w:rPr>
+                <w:lang w:val="en-US"/>
+              </w:rPr>
+              <w:noBreakHyphen/>
+              <w:t>down duration</w:t>
+            </w:r>
+          </w:p>
+        </w:tc>
+        <w:tc>
+          <w:tcPr>
+            <w:tcW w:w="0" w:type="auto"/>
+            <w:vAlign w:val="center"/>
+            <w:hideMark/>
+          </w:tcPr>
+          <w:p>
+            <w:pPr>
+              <w:rPr>
+                <w:lang w:val="en-US"/>
+              </w:rPr>
+            </w:pPr>
+            <w:r>
+              <w:rPr>
+                <w:lang w:val="en-US"/>
+              </w:rPr>
+              <w:t>5 s</w:t>
+            </w:r>
+          </w:p>
+        </w:tc>
+        <w:tc>
+          <w:tcPr>
+            <w:tcW w:w="0" w:type="auto"/>
+            <w:vAlign w:val="center"/>
+            <w:hideMark/>
+          </w:tcPr>
+          <w:p>
+            <w:pPr>
+              <w:rPr>
+                <w:lang w:val="en-US"/>
+              </w:rPr>
+            </w:pPr>
+            <w:r>
+              <w:rPr>
+                <w:lang w:val="en-US"/>
+              </w:rPr>
+              <w:t xml:space="preserve">Long enough for </w:t>
+            </w:r>
+            <w:proofErr w:type="gramStart"/>
+            <w:r>
+              <w:rPr>
+                <w:lang w:val="en-US"/>
+              </w:rPr>
+              <w:t>audience</w:t>
+            </w:r>
+            <w:proofErr w:type="gramEnd"/>
+            <w:r>
+              <w:rPr>
+                <w:lang w:val="en-US"/>
+              </w:rPr>
+              <w:t xml:space="preserve"> to observe deceleration.</w:t>
+            </w:r>
+          </w:p>
+        </w:tc>
+      </w:tr>
+    </w:tbl>
+    <w:p>
+      <w:pPr>
+        <w:rPr>
+          <w:lang w:val="en-US"/>
+        </w:rPr>
+      </w:pPr>
+      <w:r>
+        <w:rPr>
+          <w:lang w:val="en-US"/>
+        </w:rPr>
+        <w:t xml:space="preserve">Speed calibration: Two 0.5 m floor marks timed with a stopwatch showed 30 % PWM → 2.0 s transit </w:t>
+      </w:r>
+      <w:r>
+        <w:rPr>
+          <w:rFonts w:ascii="Cambria Math" w:hAnsi="Cambria Math" w:cs="Cambria Math"/>
+          <w:lang w:val="en-US"/>
+        </w:rPr>
+        <w:t>⇒</w:t>
+      </w:r>
+      <w:r>
+        <w:rPr>
+          <w:lang w:val="en-US"/>
+        </w:rPr>
+        <w:t xml:space="preserve"> 0.25 m s⁻¹.</w:t>
+      </w:r>
+    </w:p>
+    <w:p>
+      <w:pPr>
+        <w:rPr>
+          <w:lang w:val="en-US"/>
+        </w:rPr>
+      </w:pPr>
+    </w:p>
+    <w:p>
+      <w:pPr>
+        <w:rPr>
+          <w:b/>
+          <w:bCs/>
+          <w:lang w:val="en-US"/>
+        </w:rPr>
+      </w:pPr>
+      <w:r>
+        <w:rPr>
+          <w:b/>
+          <w:bCs/>
+          <w:lang w:val="en-US"/>
+        </w:rPr>
+        <w:t xml:space="preserve">4.3 Runtime </w:t>
+      </w:r>
+      <w:proofErr w:type="spellStart"/>
+      <w:r>
+        <w:rPr>
+          <w:b/>
+          <w:bCs/>
+          <w:lang w:val="en-US"/>
+        </w:rPr>
+        <w:t>Behaviour</w:t>
+      </w:r>
+      <w:proofErr w:type="spellEnd"/>
+      <w:r>
+        <w:rPr>
+          <w:b/>
+          <w:bCs/>
+          <w:lang w:val="en-US"/>
+        </w:rPr>
+        <w:t xml:space="preserve"> Examples</w:t>
+      </w:r>
+    </w:p>
+    <w:p>
+      <w:pPr>
+        <w:rPr>
+          <w:lang w:val="en-US"/>
+        </w:rPr>
+      </w:pPr>
+      <w:r>
+        <w:rPr>
+          <w:lang w:val="en-US"/>
+        </w:rPr>
+        <w:t>Red card → Robot halts within 0.18 s. Operator presents a green card to the sensor to resume.</w:t>
+      </w:r>
+    </w:p>
+    <w:p>
+      <w:pPr>
+        <w:rPr>
+          <w:lang w:val="en-US"/>
+        </w:rPr>
+      </w:pPr>
+      <w:r>
+        <w:rPr>
+          <w:lang w:val="en-US"/>
+        </w:rPr>
+        <w:t>Yellow card → Robot decelerates to 0.20 m s⁻¹ for 5 s, then returns to 0.25 m s⁻¹.</w:t>
+      </w:r>
+    </w:p>
+    <w:p>
+      <w:pPr>
+        <w:rPr>
+          <w:lang w:val="en-US"/>
+        </w:rPr>
+      </w:pPr>
+      <w:r>
+        <w:rPr>
+          <w:lang w:val="en-US"/>
+        </w:rPr>
+        <w:t>Obstacle (&lt; 15 cm) → Robot halts, waits up to 10 s, then pivots 190° if still blocked.</w:t>
+      </w:r>
+    </w:p>
+    <w:p/>
+    <w:p>
+      <w:pPr>
+        <w:rPr>
           <w:b/>
           <w:bCs/>
         </w:rPr>
@@ -585,7 +2768,6 @@
         </w:numPr>
       </w:pPr>
       <w:r>
-        <w:lastRenderedPageBreak/>
         <w:t>Successfully followed the yellow path for extended durations.</w:t>
       </w:r>
     </w:p>
@@ -612,28 +2794,356 @@
       </w:r>
       <w:r>
         <w:br/>
-        <w:t>Challenges included inconsistent lighting affecting color detection and the robot drifting during obstacle avoidance. These were mitigated by adding delays and recalibrating detection thresholds.</w:t>
-      </w:r>
-    </w:p>
-    <w:p>
-      <w:pPr>
+        <w:t xml:space="preserve">Challenges included inconsistent lighting affecting </w:t>
+      </w:r>
+      <w:proofErr w:type="spellStart"/>
+      <w:r>
+        <w:t>color</w:t>
+      </w:r>
+      <w:proofErr w:type="spellEnd"/>
+      <w:r>
+        <w:t xml:space="preserve"> detection and the robot drifting during obstacle avoidance. These were mitigated by adding delays and recalibrating detection thresholds.</w:t>
+      </w:r>
+    </w:p>
+    <w:p/>
+    <w:p>
+      <w:pPr>
+        <w:rPr>
+          <w:color w:val="000000" w:themeColor="dark1"/>
+          <w:kern w:val="24"/>
+        </w:rPr>
+      </w:pPr>
+      <w:r>
+        <w:rPr>
+          <w:color w:val="000000" w:themeColor="dark1"/>
+          <w:kern w:val="24"/>
+        </w:rPr>
+        <w:t>Successfully completed tasks with decent-performing models.</w:t>
+      </w:r>
+    </w:p>
+    <w:p>
+      <w:pPr>
+        <w:rPr>
+          <w:color w:val="000000" w:themeColor="dark1"/>
+          <w:kern w:val="24"/>
+        </w:rPr>
+      </w:pPr>
+      <w:r>
+        <w:rPr>
+          <w:color w:val="000000" w:themeColor="dark1"/>
+          <w:kern w:val="24"/>
+        </w:rPr>
+        <w:lastRenderedPageBreak/>
+        <w:t>The robot responded correctly to all sign-based instructions</w:t>
+      </w:r>
+    </w:p>
+    <w:p>
+      <w:pPr>
+        <w:rPr>
+          <w:color w:val="000000" w:themeColor="dark1"/>
+          <w:kern w:val="24"/>
+        </w:rPr>
+      </w:pPr>
+      <w:r>
+        <w:rPr>
+          <w:color w:val="000000" w:themeColor="dark1"/>
+          <w:kern w:val="24"/>
+        </w:rPr>
+        <w:t>Obstacle avoidance worked reliably under varied layouts.</w:t>
+      </w:r>
+    </w:p>
+    <w:p>
+      <w:pPr>
+        <w:rPr>
+          <w:color w:val="000000" w:themeColor="dark1"/>
+          <w:kern w:val="24"/>
+        </w:rPr>
+      </w:pPr>
+      <w:r>
+        <w:rPr>
+          <w:color w:val="000000" w:themeColor="dark1"/>
+          <w:kern w:val="24"/>
+        </w:rPr>
+        <w:t>Minor challenges like lighting and alignment drift were resolved through recalibration and logic tuning.</w:t>
+      </w:r>
+    </w:p>
+    <w:p/>
+    <w:p/>
+    <w:p>
+      <w:pPr>
+        <w:rPr>
+          <w:lang w:val="en-US"/>
+        </w:rPr>
+      </w:pPr>
+      <w:r>
+        <w:rPr>
+          <w:lang w:val="en-US"/>
+        </w:rPr>
+        <w:t xml:space="preserve">Code is written in Python using the </w:t>
+      </w:r>
+      <w:proofErr w:type="spellStart"/>
+      <w:r>
+        <w:rPr>
+          <w:lang w:val="en-US"/>
+        </w:rPr>
+        <w:t>mBlock</w:t>
+      </w:r>
+      <w:proofErr w:type="spellEnd"/>
+      <w:r>
+        <w:rPr>
+          <w:lang w:val="en-US"/>
+        </w:rPr>
+        <w:t xml:space="preserve"> </w:t>
+      </w:r>
+      <w:proofErr w:type="spellStart"/>
+      <w:r>
         <w:rPr>
           <w:b/>
           <w:bCs/>
-        </w:rPr>
-      </w:pPr>
-    </w:p>
-    <w:p>
-      <w:pPr>
+          <w:lang w:val="en-US"/>
+        </w:rPr>
+        <w:t>CyberPi</w:t>
+      </w:r>
+      <w:proofErr w:type="spellEnd"/>
+      <w:r>
+        <w:rPr>
+          <w:lang w:val="en-US"/>
+        </w:rPr>
+        <w:t xml:space="preserve"> API (see main.py). Key components:</w:t>
+      </w:r>
+    </w:p>
+    <w:p>
+      <w:pPr>
+        <w:numPr>
+          <w:ilvl w:val="0"/>
+          <w:numId w:val="24"/>
+        </w:numPr>
+        <w:rPr>
+          <w:lang w:val="en-US"/>
+        </w:rPr>
+      </w:pPr>
+      <w:proofErr w:type="spellStart"/>
+      <w:proofErr w:type="gramStart"/>
+      <w:r>
         <w:rPr>
           <w:b/>
           <w:bCs/>
+          <w:lang w:val="en-US"/>
+        </w:rPr>
+        <w:t>event.start</w:t>
+      </w:r>
+      <w:proofErr w:type="spellEnd"/>
+      <w:proofErr w:type="gramEnd"/>
+      <w:r>
+        <w:rPr>
+          <w:lang w:val="en-US"/>
+        </w:rPr>
+        <w:t xml:space="preserve"> </w:t>
+      </w:r>
+      <w:proofErr w:type="spellStart"/>
+      <w:r>
+        <w:rPr>
+          <w:lang w:val="en-US"/>
+        </w:rPr>
+        <w:t>initialises</w:t>
+      </w:r>
+      <w:proofErr w:type="spellEnd"/>
+      <w:r>
+        <w:rPr>
+          <w:lang w:val="en-US"/>
+        </w:rPr>
+        <w:t xml:space="preserve"> console prompts.</w:t>
+      </w:r>
+    </w:p>
+    <w:p>
+      <w:pPr>
+        <w:numPr>
+          <w:ilvl w:val="0"/>
+          <w:numId w:val="24"/>
+        </w:numPr>
+        <w:rPr>
+          <w:lang w:val="en-US"/>
         </w:rPr>
       </w:pPr>
       <w:r>
         <w:rPr>
           <w:b/>
           <w:bCs/>
+          <w:lang w:val="en-US"/>
+        </w:rPr>
+        <w:t>Button B</w:t>
+      </w:r>
+      <w:r>
+        <w:rPr>
+          <w:lang w:val="en-US"/>
+        </w:rPr>
+        <w:t xml:space="preserve"> launches the navigation loop.</w:t>
+      </w:r>
+    </w:p>
+    <w:p>
+      <w:pPr>
+        <w:numPr>
+          <w:ilvl w:val="0"/>
+          <w:numId w:val="24"/>
+        </w:numPr>
+        <w:rPr>
+          <w:lang w:val="en-US"/>
+        </w:rPr>
+      </w:pPr>
+      <w:r>
+        <w:rPr>
+          <w:b/>
+          <w:bCs/>
+          <w:lang w:val="en-US"/>
+        </w:rPr>
+        <w:t>Quad</w:t>
+      </w:r>
+      <w:r>
+        <w:rPr>
+          <w:b/>
+          <w:bCs/>
+          <w:lang w:val="en-US"/>
+        </w:rPr>
+        <w:noBreakHyphen/>
+        <w:t>RGB handlers</w:t>
+      </w:r>
+      <w:r>
+        <w:rPr>
+          <w:lang w:val="en-US"/>
+        </w:rPr>
+        <w:t xml:space="preserve"> determine </w:t>
+      </w:r>
+      <w:proofErr w:type="spellStart"/>
+      <w:r>
+        <w:rPr>
+          <w:lang w:val="en-US"/>
+        </w:rPr>
+        <w:t>colour</w:t>
+      </w:r>
+      <w:proofErr w:type="spellEnd"/>
+      <w:r>
+        <w:rPr>
+          <w:lang w:val="en-US"/>
+        </w:rPr>
+        <w:t xml:space="preserve"> states; </w:t>
+      </w:r>
+      <w:r>
+        <w:rPr>
+          <w:b/>
+          <w:bCs/>
+          <w:lang w:val="en-US"/>
+        </w:rPr>
+        <w:t>ultrasonic2</w:t>
+      </w:r>
+      <w:r>
+        <w:rPr>
+          <w:lang w:val="en-US"/>
+        </w:rPr>
+        <w:t xml:space="preserve"> supplies distance.</w:t>
+      </w:r>
+    </w:p>
+    <w:p>
+      <w:pPr>
+        <w:numPr>
+          <w:ilvl w:val="0"/>
+          <w:numId w:val="24"/>
+        </w:numPr>
+        <w:rPr>
+          <w:lang w:val="en-US"/>
+        </w:rPr>
+      </w:pPr>
+      <w:r>
+        <w:rPr>
+          <w:b/>
+          <w:bCs/>
+          <w:lang w:val="en-US"/>
+        </w:rPr>
+        <w:t>mbot2.drive_</w:t>
+      </w:r>
+      <w:proofErr w:type="gramStart"/>
+      <w:r>
+        <w:rPr>
+          <w:b/>
+          <w:bCs/>
+          <w:lang w:val="en-US"/>
+        </w:rPr>
+        <w:t>power(</w:t>
+      </w:r>
+      <w:proofErr w:type="gramEnd"/>
+      <w:r>
+        <w:rPr>
+          <w:b/>
+          <w:bCs/>
+          <w:lang w:val="en-US"/>
+        </w:rPr>
+        <w:t>)</w:t>
+      </w:r>
+      <w:r>
+        <w:rPr>
+          <w:lang w:val="en-US"/>
+        </w:rPr>
+        <w:t xml:space="preserve"> applies differential PWM derived from the control law.</w:t>
+      </w:r>
+    </w:p>
+    <w:p>
+      <w:pPr>
+        <w:numPr>
+          <w:ilvl w:val="0"/>
+          <w:numId w:val="24"/>
+        </w:numPr>
+        <w:rPr>
+          <w:lang w:val="en-US"/>
+        </w:rPr>
+      </w:pPr>
+      <w:r>
+        <w:rPr>
+          <w:lang w:val="en-US"/>
+        </w:rPr>
+        <w:t xml:space="preserve">LED strip and console printouts provide </w:t>
+      </w:r>
+      <w:proofErr w:type="spellStart"/>
+      <w:proofErr w:type="gramStart"/>
+      <w:r>
+        <w:rPr>
+          <w:lang w:val="en-US"/>
+        </w:rPr>
+        <w:t>realtime</w:t>
+      </w:r>
+      <w:proofErr w:type="spellEnd"/>
+      <w:proofErr w:type="gramEnd"/>
+      <w:r>
+        <w:rPr>
+          <w:lang w:val="en-US"/>
+        </w:rPr>
+        <w:t xml:space="preserve"> feedback. The full repository and revision history are linked in Appendix B.</w:t>
+      </w:r>
+    </w:p>
+    <w:p>
+      <w:pPr>
+        <w:rPr>
+          <w:lang w:val="vi-VN"/>
+        </w:rPr>
+      </w:pPr>
+    </w:p>
+    <w:p>
+      <w:pPr>
+        <w:rPr>
+          <w:b/>
+          <w:bCs/>
+        </w:rPr>
+      </w:pPr>
+    </w:p>
+    <w:p>
+      <w:pPr>
+        <w:rPr>
+          <w:b/>
+          <w:bCs/>
+        </w:rPr>
+      </w:pPr>
+      <w:r>
+        <w:rPr>
+          <w:b/>
+          <w:bCs/>
         </w:rPr>
         <w:t xml:space="preserve">VI. </w:t>
       </w:r>
@@ -647,7 +3157,15 @@
     </w:p>
     <w:p>
       <w:r>
-        <w:t>LED Feedback: The robot's LED strip changes color to match current state (red = stop, green = go, blue = turning).</w:t>
+        <w:t xml:space="preserve">LED Feedback: The robot's LED strip changes </w:t>
+      </w:r>
+      <w:proofErr w:type="spellStart"/>
+      <w:r>
+        <w:t>color</w:t>
+      </w:r>
+      <w:proofErr w:type="spellEnd"/>
+      <w:r>
+        <w:t xml:space="preserve"> to match current state (red = stop, green = go, blue = turning).</w:t>
       </w:r>
     </w:p>
     <w:p>
@@ -657,9 +3175,26 @@
     </w:p>
     <w:p>
       <w:r>
+        <w:t>Self-Introduction</w:t>
+      </w:r>
+      <w:r>
+        <w:t xml:space="preserve"> Function: The </w:t>
+      </w:r>
+      <w:proofErr w:type="spellStart"/>
+      <w:r>
+        <w:t>mBlock</w:t>
+      </w:r>
+      <w:proofErr w:type="spellEnd"/>
+      <w:r>
+        <w:t xml:space="preserve"> car will do the short introduction about the current project</w:t>
+      </w:r>
+    </w:p>
+    <w:p>
+      <w:r>
         <w:t>Path Logging: Sensor data was recorded to estimate path curvature and visualize route coverage.</w:t>
       </w:r>
     </w:p>
+    <w:p/>
     <w:p>
       <w:pPr>
         <w:rPr>
@@ -683,9 +3218,77 @@
       </w:r>
     </w:p>
     <w:p>
+      <w:pPr>
+        <w:rPr>
+          <w:lang w:val="vi-VN"/>
+        </w:rPr>
+      </w:pPr>
       <w:r>
         <w:t>The mBot2 Neo was effectively transformed into a miniature self-driving robot capable of autonomous path following, sign response, and obstacle avoidance. This project demonstrates how fundamental robotics concepts can simulate real-world navigation tasks using accessible tools.</w:t>
       </w:r>
+    </w:p>
+    <w:p>
+      <w:pPr>
+        <w:rPr>
+          <w:lang w:val="en-US"/>
+        </w:rPr>
+      </w:pPr>
+    </w:p>
+    <w:p>
+      <w:pPr>
+        <w:rPr>
+          <w:lang w:val="en-US"/>
+        </w:rPr>
+      </w:pPr>
+    </w:p>
+    <w:p>
+      <w:pPr>
+        <w:rPr>
+          <w:lang w:val="en-US"/>
+        </w:rPr>
+      </w:pPr>
+      <w:r>
+        <w:rPr>
+          <w:lang w:val="en-US"/>
+        </w:rPr>
+        <w:lastRenderedPageBreak/>
+        <w:t>The project fulfilled all success criteria: the mBot2 Neo stayed on the yellow lane, obeyed traffic</w:t>
+      </w:r>
+      <w:r>
+        <w:rPr>
+          <w:lang w:val="en-US"/>
+        </w:rPr>
+        <w:noBreakHyphen/>
+        <w:t>light cards and autonomously bypassed unexpected obstacles. Future work could incorporate PID control for smoother steering, HSV</w:t>
+      </w:r>
+      <w:r>
+        <w:rPr>
+          <w:lang w:val="en-US"/>
+        </w:rPr>
+        <w:noBreakHyphen/>
+        <w:t>based vision to reduce lighting sensitivity, and on</w:t>
+      </w:r>
+      <w:r>
+        <w:rPr>
+          <w:lang w:val="en-US"/>
+        </w:rPr>
+        <w:noBreakHyphen/>
+        <w:t>board EEPROM logging for path</w:t>
+      </w:r>
+      <w:r>
+        <w:rPr>
+          <w:lang w:val="en-US"/>
+        </w:rPr>
+        <w:noBreakHyphen/>
+        <w:t>mapping.</w:t>
+      </w:r>
+    </w:p>
+    <w:p>
+      <w:pPr>
+        <w:rPr>
+          <w:lang w:val="en-US"/>
+        </w:rPr>
+      </w:pPr>
     </w:p>
     <w:sectPr>
       <w:headerReference w:type="default" r:id="rId10"/>
@@ -700,7 +3303,7 @@
 </file>
 
 <file path=word/endnotes.xml><?xml version="1.0" encoding="utf-8"?>
-<w:endnotes xmlns:wpc="http://schemas.microsoft.com/office/word/2010/wordprocessingCanvas" xmlns:cx="http://schemas.microsoft.com/office/drawing/2014/chartex" xmlns:cx1="http://schemas.microsoft.com/office/drawing/2015/9/8/chartex" xmlns:cx2="http://schemas.microsoft.com/office/drawing/2015/10/21/chartex" xmlns:cx3="http://schemas.microsoft.com/office/drawing/2016/5/9/chartex" xmlns:cx4="http://schemas.microsoft.com/office/drawing/2016/5/10/chartex" xmlns:cx5="http://schemas.microsoft.com/office/drawing/2016/5/11/chartex" xmlns:cx6="http://schemas.microsoft.com/office/drawing/2016/5/12/chartex" xmlns:cx7="http://schemas.microsoft.com/office/drawing/2016/5/13/chartex" xmlns:cx8="http://schemas.microsoft.com/office/drawing/2016/5/14/chartex" xmlns:mc="http://schemas.openxmlformats.org/markup-compatibility/2006" xmlns:aink="http://schemas.microsoft.com/office/drawing/2016/ink" xmlns:am3d="http://schemas.microsoft.com/office/drawing/2017/model3d" xmlns:o="urn:schemas-microsoft-com:office:office" xmlns:oel="http://schemas.microsoft.com/office/2019/extlst" xmlns:r="http://schemas.openxmlformats.org/officeDocument/2006/relationships" xmlns:m="http://schemas.openxmlformats.org/officeDocument/2006/math" xmlns:v="urn:schemas-microsoft-com:vml" xmlns:wp14="http://schemas.microsoft.com/office/word/2010/wordprocessingDrawing" xmlns:wp="http://schemas.openxmlformats.org/drawingml/2006/wordprocessingDrawing" xmlns:w10="urn:schemas-microsoft-com:office:word" xmlns:w="http://schemas.openxmlformats.org/wordprocessingml/2006/main" xmlns:w14="http://schemas.microsoft.com/office/word/2010/wordml" xmlns:w15="http://schemas.microsoft.com/office/word/2012/wordml" xmlns:w16cex="http://schemas.microsoft.com/office/word/2018/wordml/cex" xmlns:w16cid="http://schemas.microsoft.com/office/word/2016/wordml/cid" xmlns:w16="http://schemas.microsoft.com/office/word/2018/wordml" xmlns:w16sdtdh="http://schemas.microsoft.com/office/word/2020/wordml/sdtdatahash" xmlns:w16se="http://schemas.microsoft.com/office/word/2015/wordml/symex" xmlns:wpg="http://schemas.microsoft.com/office/word/2010/wordprocessingGroup" xmlns:wpi="http://schemas.microsoft.com/office/word/2010/wordprocessingInk" xmlns:wne="http://schemas.microsoft.com/office/word/2006/wordml" xmlns:wps="http://schemas.microsoft.com/office/word/2010/wordprocessingShape" mc:Ignorable="w14 w15 w16se w16cid w16 w16cex w16sdtdh wp14">
+<w:endnotes xmlns:wpc="http://schemas.microsoft.com/office/word/2010/wordprocessingCanvas" xmlns:cx="http://schemas.microsoft.com/office/drawing/2014/chartex" xmlns:cx1="http://schemas.microsoft.com/office/drawing/2015/9/8/chartex" xmlns:cx2="http://schemas.microsoft.com/office/drawing/2015/10/21/chartex" xmlns:cx3="http://schemas.microsoft.com/office/drawing/2016/5/9/chartex" xmlns:cx4="http://schemas.microsoft.com/office/drawing/2016/5/10/chartex" xmlns:cx5="http://schemas.microsoft.com/office/drawing/2016/5/11/chartex" xmlns:cx6="http://schemas.microsoft.com/office/drawing/2016/5/12/chartex" xmlns:cx7="http://schemas.microsoft.com/office/drawing/2016/5/13/chartex" xmlns:cx8="http://schemas.microsoft.com/office/drawing/2016/5/14/chartex" xmlns:mc="http://schemas.openxmlformats.org/markup-compatibility/2006" xmlns:aink="http://schemas.microsoft.com/office/drawing/2016/ink" xmlns:am3d="http://schemas.microsoft.com/office/drawing/2017/model3d" xmlns:o="urn:schemas-microsoft-com:office:office" xmlns:oel="http://schemas.microsoft.com/office/2019/extlst" xmlns:r="http://schemas.openxmlformats.org/officeDocument/2006/relationships" xmlns:m="http://schemas.openxmlformats.org/officeDocument/2006/math" xmlns:v="urn:schemas-microsoft-com:vml" xmlns:wp14="http://schemas.microsoft.com/office/word/2010/wordprocessingDrawing" xmlns:wp="http://schemas.openxmlformats.org/drawingml/2006/wordprocessingDrawing" xmlns:w10="urn:schemas-microsoft-com:office:word" xmlns:w="http://schemas.openxmlformats.org/wordprocessingml/2006/main" xmlns:w14="http://schemas.microsoft.com/office/word/2010/wordml" xmlns:w15="http://schemas.microsoft.com/office/word/2012/wordml" xmlns:w16cex="http://schemas.microsoft.com/office/word/2018/wordml/cex" xmlns:w16cid="http://schemas.microsoft.com/office/word/2016/wordml/cid" xmlns:w16="http://schemas.microsoft.com/office/word/2018/wordml" xmlns:w16du="http://schemas.microsoft.com/office/word/2023/wordml/word16du" xmlns:w16sdtdh="http://schemas.microsoft.com/office/word/2020/wordml/sdtdatahash" xmlns:w16sdtfl="http://schemas.microsoft.com/office/word/2024/wordml/sdtformatlock" xmlns:w16se="http://schemas.microsoft.com/office/word/2015/wordml/symex" xmlns:wpg="http://schemas.microsoft.com/office/word/2010/wordprocessingGroup" xmlns:wpi="http://schemas.microsoft.com/office/word/2010/wordprocessingInk" xmlns:wne="http://schemas.microsoft.com/office/word/2006/wordml" xmlns:wps="http://schemas.microsoft.com/office/word/2010/wordprocessingShape" mc:Ignorable="w14 w15 w16se w16cid w16 w16cex w16sdtdh w16sdtfl w16du wp14">
   <w:endnote w:type="separator" w:id="-1">
     <w:p>
       <w:pPr>
@@ -725,7 +3328,7 @@
 </file>
 
 <file path=word/footer1.xml><?xml version="1.0" encoding="utf-8"?>
-<w:ftr xmlns:wpc="http://schemas.microsoft.com/office/word/2010/wordprocessingCanvas" xmlns:cx="http://schemas.microsoft.com/office/drawing/2014/chartex" xmlns:cx1="http://schemas.microsoft.com/office/drawing/2015/9/8/chartex" xmlns:cx2="http://schemas.microsoft.com/office/drawing/2015/10/21/chartex" xmlns:cx3="http://schemas.microsoft.com/office/drawing/2016/5/9/chartex" xmlns:cx4="http://schemas.microsoft.com/office/drawing/2016/5/10/chartex" xmlns:cx5="http://schemas.microsoft.com/office/drawing/2016/5/11/chartex" xmlns:cx6="http://schemas.microsoft.com/office/drawing/2016/5/12/chartex" xmlns:cx7="http://schemas.microsoft.com/office/drawing/2016/5/13/chartex" xmlns:cx8="http://schemas.microsoft.com/office/drawing/2016/5/14/chartex" xmlns:mc="http://schemas.openxmlformats.org/markup-compatibility/2006" xmlns:aink="http://schemas.microsoft.com/office/drawing/2016/ink" xmlns:am3d="http://schemas.microsoft.com/office/drawing/2017/model3d" xmlns:o="urn:schemas-microsoft-com:office:office" xmlns:oel="http://schemas.microsoft.com/office/2019/extlst" xmlns:r="http://schemas.openxmlformats.org/officeDocument/2006/relationships" xmlns:m="http://schemas.openxmlformats.org/officeDocument/2006/math" xmlns:v="urn:schemas-microsoft-com:vml" xmlns:wp14="http://schemas.microsoft.com/office/word/2010/wordprocessingDrawing" xmlns:wp="http://schemas.openxmlformats.org/drawingml/2006/wordprocessingDrawing" xmlns:w10="urn:schemas-microsoft-com:office:word" xmlns:w="http://schemas.openxmlformats.org/wordprocessingml/2006/main" xmlns:w14="http://schemas.microsoft.com/office/word/2010/wordml" xmlns:w15="http://schemas.microsoft.com/office/word/2012/wordml" xmlns:w16cex="http://schemas.microsoft.com/office/word/2018/wordml/cex" xmlns:w16cid="http://schemas.microsoft.com/office/word/2016/wordml/cid" xmlns:w16="http://schemas.microsoft.com/office/word/2018/wordml" xmlns:w16sdtdh="http://schemas.microsoft.com/office/word/2020/wordml/sdtdatahash" xmlns:w16se="http://schemas.microsoft.com/office/word/2015/wordml/symex" xmlns:wpg="http://schemas.microsoft.com/office/word/2010/wordprocessingGroup" xmlns:wpi="http://schemas.microsoft.com/office/word/2010/wordprocessingInk" xmlns:wne="http://schemas.microsoft.com/office/word/2006/wordml" xmlns:wps="http://schemas.microsoft.com/office/word/2010/wordprocessingShape" mc:Ignorable="w14 w15 w16se w16cid w16 w16cex w16sdtdh wp14">
+<w:ftr xmlns:wpc="http://schemas.microsoft.com/office/word/2010/wordprocessingCanvas" xmlns:cx="http://schemas.microsoft.com/office/drawing/2014/chartex" xmlns:cx1="http://schemas.microsoft.com/office/drawing/2015/9/8/chartex" xmlns:cx2="http://schemas.microsoft.com/office/drawing/2015/10/21/chartex" xmlns:cx3="http://schemas.microsoft.com/office/drawing/2016/5/9/chartex" xmlns:cx4="http://schemas.microsoft.com/office/drawing/2016/5/10/chartex" xmlns:cx5="http://schemas.microsoft.com/office/drawing/2016/5/11/chartex" xmlns:cx6="http://schemas.microsoft.com/office/drawing/2016/5/12/chartex" xmlns:cx7="http://schemas.microsoft.com/office/drawing/2016/5/13/chartex" xmlns:cx8="http://schemas.microsoft.com/office/drawing/2016/5/14/chartex" xmlns:mc="http://schemas.openxmlformats.org/markup-compatibility/2006" xmlns:aink="http://schemas.microsoft.com/office/drawing/2016/ink" xmlns:am3d="http://schemas.microsoft.com/office/drawing/2017/model3d" xmlns:o="urn:schemas-microsoft-com:office:office" xmlns:oel="http://schemas.microsoft.com/office/2019/extlst" xmlns:r="http://schemas.openxmlformats.org/officeDocument/2006/relationships" xmlns:m="http://schemas.openxmlformats.org/officeDocument/2006/math" xmlns:v="urn:schemas-microsoft-com:vml" xmlns:wp14="http://schemas.microsoft.com/office/word/2010/wordprocessingDrawing" xmlns:wp="http://schemas.openxmlformats.org/drawingml/2006/wordprocessingDrawing" xmlns:w10="urn:schemas-microsoft-com:office:word" xmlns:w="http://schemas.openxmlformats.org/wordprocessingml/2006/main" xmlns:w14="http://schemas.microsoft.com/office/word/2010/wordml" xmlns:w15="http://schemas.microsoft.com/office/word/2012/wordml" xmlns:w16cex="http://schemas.microsoft.com/office/word/2018/wordml/cex" xmlns:w16cid="http://schemas.microsoft.com/office/word/2016/wordml/cid" xmlns:w16="http://schemas.microsoft.com/office/word/2018/wordml" xmlns:w16du="http://schemas.microsoft.com/office/word/2023/wordml/word16du" xmlns:w16sdtdh="http://schemas.microsoft.com/office/word/2020/wordml/sdtdatahash" xmlns:w16sdtfl="http://schemas.microsoft.com/office/word/2024/wordml/sdtformatlock" xmlns:w16se="http://schemas.microsoft.com/office/word/2015/wordml/symex" xmlns:wpg="http://schemas.microsoft.com/office/word/2010/wordprocessingGroup" xmlns:wpi="http://schemas.microsoft.com/office/word/2010/wordprocessingInk" xmlns:wne="http://schemas.microsoft.com/office/word/2006/wordml" xmlns:wps="http://schemas.microsoft.com/office/word/2010/wordprocessingShape" mc:Ignorable="w14 w15 w16se w16cid w16 w16cex w16sdtdh w16sdtfl w16du wp14">
   <w:p>
     <w:pPr>
       <w:widowControl w:val="0"/>
@@ -890,7 +3493,7 @@
 </file>
 
 <file path=word/footnotes.xml><?xml version="1.0" encoding="utf-8"?>
-<w:footnotes xmlns:wpc="http://schemas.microsoft.com/office/word/2010/wordprocessingCanvas" xmlns:cx="http://schemas.microsoft.com/office/drawing/2014/chartex" xmlns:cx1="http://schemas.microsoft.com/office/drawing/2015/9/8/chartex" xmlns:cx2="http://schemas.microsoft.com/office/drawing/2015/10/21/chartex" xmlns:cx3="http://schemas.microsoft.com/office/drawing/2016/5/9/chartex" xmlns:cx4="http://schemas.microsoft.com/office/drawing/2016/5/10/chartex" xmlns:cx5="http://schemas.microsoft.com/office/drawing/2016/5/11/chartex" xmlns:cx6="http://schemas.microsoft.com/office/drawing/2016/5/12/chartex" xmlns:cx7="http://schemas.microsoft.com/office/drawing/2016/5/13/chartex" xmlns:cx8="http://schemas.microsoft.com/office/drawing/2016/5/14/chartex" xmlns:mc="http://schemas.openxmlformats.org/markup-compatibility/2006" xmlns:aink="http://schemas.microsoft.com/office/drawing/2016/ink" xmlns:am3d="http://schemas.microsoft.com/office/drawing/2017/model3d" xmlns:o="urn:schemas-microsoft-com:office:office" xmlns:oel="http://schemas.microsoft.com/office/2019/extlst" xmlns:r="http://schemas.openxmlformats.org/officeDocument/2006/relationships" xmlns:m="http://schemas.openxmlformats.org/officeDocument/2006/math" xmlns:v="urn:schemas-microsoft-com:vml" xmlns:wp14="http://schemas.microsoft.com/office/word/2010/wordprocessingDrawing" xmlns:wp="http://schemas.openxmlformats.org/drawingml/2006/wordprocessingDrawing" xmlns:w10="urn:schemas-microsoft-com:office:word" xmlns:w="http://schemas.openxmlformats.org/wordprocessingml/2006/main" xmlns:w14="http://schemas.microsoft.com/office/word/2010/wordml" xmlns:w15="http://schemas.microsoft.com/office/word/2012/wordml" xmlns:w16cex="http://schemas.microsoft.com/office/word/2018/wordml/cex" xmlns:w16cid="http://schemas.microsoft.com/office/word/2016/wordml/cid" xmlns:w16="http://schemas.microsoft.com/office/word/2018/wordml" xmlns:w16sdtdh="http://schemas.microsoft.com/office/word/2020/wordml/sdtdatahash" xmlns:w16se="http://schemas.microsoft.com/office/word/2015/wordml/symex" xmlns:wpg="http://schemas.microsoft.com/office/word/2010/wordprocessingGroup" xmlns:wpi="http://schemas.microsoft.com/office/word/2010/wordprocessingInk" xmlns:wne="http://schemas.microsoft.com/office/word/2006/wordml" xmlns:wps="http://schemas.microsoft.com/office/word/2010/wordprocessingShape" mc:Ignorable="w14 w15 w16se w16cid w16 w16cex w16sdtdh wp14">
+<w:footnotes xmlns:wpc="http://schemas.microsoft.com/office/word/2010/wordprocessingCanvas" xmlns:cx="http://schemas.microsoft.com/office/drawing/2014/chartex" xmlns:cx1="http://schemas.microsoft.com/office/drawing/2015/9/8/chartex" xmlns:cx2="http://schemas.microsoft.com/office/drawing/2015/10/21/chartex" xmlns:cx3="http://schemas.microsoft.com/office/drawing/2016/5/9/chartex" xmlns:cx4="http://schemas.microsoft.com/office/drawing/2016/5/10/chartex" xmlns:cx5="http://schemas.microsoft.com/office/drawing/2016/5/11/chartex" xmlns:cx6="http://schemas.microsoft.com/office/drawing/2016/5/12/chartex" xmlns:cx7="http://schemas.microsoft.com/office/drawing/2016/5/13/chartex" xmlns:cx8="http://schemas.microsoft.com/office/drawing/2016/5/14/chartex" xmlns:mc="http://schemas.openxmlformats.org/markup-compatibility/2006" xmlns:aink="http://schemas.microsoft.com/office/drawing/2016/ink" xmlns:am3d="http://schemas.microsoft.com/office/drawing/2017/model3d" xmlns:o="urn:schemas-microsoft-com:office:office" xmlns:oel="http://schemas.microsoft.com/office/2019/extlst" xmlns:r="http://schemas.openxmlformats.org/officeDocument/2006/relationships" xmlns:m="http://schemas.openxmlformats.org/officeDocument/2006/math" xmlns:v="urn:schemas-microsoft-com:vml" xmlns:wp14="http://schemas.microsoft.com/office/word/2010/wordprocessingDrawing" xmlns:wp="http://schemas.openxmlformats.org/drawingml/2006/wordprocessingDrawing" xmlns:w10="urn:schemas-microsoft-com:office:word" xmlns:w="http://schemas.openxmlformats.org/wordprocessingml/2006/main" xmlns:w14="http://schemas.microsoft.com/office/word/2010/wordml" xmlns:w15="http://schemas.microsoft.com/office/word/2012/wordml" xmlns:w16cex="http://schemas.microsoft.com/office/word/2018/wordml/cex" xmlns:w16cid="http://schemas.microsoft.com/office/word/2016/wordml/cid" xmlns:w16="http://schemas.microsoft.com/office/word/2018/wordml" xmlns:w16du="http://schemas.microsoft.com/office/word/2023/wordml/word16du" xmlns:w16sdtdh="http://schemas.microsoft.com/office/word/2020/wordml/sdtdatahash" xmlns:w16sdtfl="http://schemas.microsoft.com/office/word/2024/wordml/sdtformatlock" xmlns:w16se="http://schemas.microsoft.com/office/word/2015/wordml/symex" xmlns:wpg="http://schemas.microsoft.com/office/word/2010/wordprocessingGroup" xmlns:wpi="http://schemas.microsoft.com/office/word/2010/wordprocessingInk" xmlns:wne="http://schemas.microsoft.com/office/word/2006/wordml" xmlns:wps="http://schemas.microsoft.com/office/word/2010/wordprocessingShape" mc:Ignorable="w14 w15 w16se w16cid w16 w16cex w16sdtdh w16sdtfl w16du wp14">
   <w:footnote w:type="separator" w:id="-1">
     <w:p>
       <w:pPr>
@@ -915,7 +3518,7 @@
 </file>
 
 <file path=word/header1.xml><?xml version="1.0" encoding="utf-8"?>
-<w:hdr xmlns:wpc="http://schemas.microsoft.com/office/word/2010/wordprocessingCanvas" xmlns:cx="http://schemas.microsoft.com/office/drawing/2014/chartex" xmlns:cx1="http://schemas.microsoft.com/office/drawing/2015/9/8/chartex" xmlns:cx2="http://schemas.microsoft.com/office/drawing/2015/10/21/chartex" xmlns:cx3="http://schemas.microsoft.com/office/drawing/2016/5/9/chartex" xmlns:cx4="http://schemas.microsoft.com/office/drawing/2016/5/10/chartex" xmlns:cx5="http://schemas.microsoft.com/office/drawing/2016/5/11/chartex" xmlns:cx6="http://schemas.microsoft.com/office/drawing/2016/5/12/chartex" xmlns:cx7="http://schemas.microsoft.com/office/drawing/2016/5/13/chartex" xmlns:cx8="http://schemas.microsoft.com/office/drawing/2016/5/14/chartex" xmlns:mc="http://schemas.openxmlformats.org/markup-compatibility/2006" xmlns:aink="http://schemas.microsoft.com/office/drawing/2016/ink" xmlns:am3d="http://schemas.microsoft.com/office/drawing/2017/model3d" xmlns:o="urn:schemas-microsoft-com:office:office" xmlns:oel="http://schemas.microsoft.com/office/2019/extlst" xmlns:r="http://schemas.openxmlformats.org/officeDocument/2006/relationships" xmlns:m="http://schemas.openxmlformats.org/officeDocument/2006/math" xmlns:v="urn:schemas-microsoft-com:vml" xmlns:wp14="http://schemas.microsoft.com/office/word/2010/wordprocessingDrawing" xmlns:wp="http://schemas.openxmlformats.org/drawingml/2006/wordprocessingDrawing" xmlns:w10="urn:schemas-microsoft-com:office:word" xmlns:w="http://schemas.openxmlformats.org/wordprocessingml/2006/main" xmlns:w14="http://schemas.microsoft.com/office/word/2010/wordml" xmlns:w15="http://schemas.microsoft.com/office/word/2012/wordml" xmlns:w16cex="http://schemas.microsoft.com/office/word/2018/wordml/cex" xmlns:w16cid="http://schemas.microsoft.com/office/word/2016/wordml/cid" xmlns:w16="http://schemas.microsoft.com/office/word/2018/wordml" xmlns:w16sdtdh="http://schemas.microsoft.com/office/word/2020/wordml/sdtdatahash" xmlns:w16se="http://schemas.microsoft.com/office/word/2015/wordml/symex" xmlns:wpg="http://schemas.microsoft.com/office/word/2010/wordprocessingGroup" xmlns:wpi="http://schemas.microsoft.com/office/word/2010/wordprocessingInk" xmlns:wne="http://schemas.microsoft.com/office/word/2006/wordml" xmlns:wps="http://schemas.microsoft.com/office/word/2010/wordprocessingShape" mc:Ignorable="w14 w15 w16se w16cid w16 w16cex w16sdtdh wp14">
+<w:hdr xmlns:wpc="http://schemas.microsoft.com/office/word/2010/wordprocessingCanvas" xmlns:cx="http://schemas.microsoft.com/office/drawing/2014/chartex" xmlns:cx1="http://schemas.microsoft.com/office/drawing/2015/9/8/chartex" xmlns:cx2="http://schemas.microsoft.com/office/drawing/2015/10/21/chartex" xmlns:cx3="http://schemas.microsoft.com/office/drawing/2016/5/9/chartex" xmlns:cx4="http://schemas.microsoft.com/office/drawing/2016/5/10/chartex" xmlns:cx5="http://schemas.microsoft.com/office/drawing/2016/5/11/chartex" xmlns:cx6="http://schemas.microsoft.com/office/drawing/2016/5/12/chartex" xmlns:cx7="http://schemas.microsoft.com/office/drawing/2016/5/13/chartex" xmlns:cx8="http://schemas.microsoft.com/office/drawing/2016/5/14/chartex" xmlns:mc="http://schemas.openxmlformats.org/markup-compatibility/2006" xmlns:aink="http://schemas.microsoft.com/office/drawing/2016/ink" xmlns:am3d="http://schemas.microsoft.com/office/drawing/2017/model3d" xmlns:o="urn:schemas-microsoft-com:office:office" xmlns:oel="http://schemas.microsoft.com/office/2019/extlst" xmlns:r="http://schemas.openxmlformats.org/officeDocument/2006/relationships" xmlns:m="http://schemas.openxmlformats.org/officeDocument/2006/math" xmlns:v="urn:schemas-microsoft-com:vml" xmlns:wp14="http://schemas.microsoft.com/office/word/2010/wordprocessingDrawing" xmlns:wp="http://schemas.openxmlformats.org/drawingml/2006/wordprocessingDrawing" xmlns:w10="urn:schemas-microsoft-com:office:word" xmlns:w="http://schemas.openxmlformats.org/wordprocessingml/2006/main" xmlns:w14="http://schemas.microsoft.com/office/word/2010/wordml" xmlns:w15="http://schemas.microsoft.com/office/word/2012/wordml" xmlns:w16cex="http://schemas.microsoft.com/office/word/2018/wordml/cex" xmlns:w16cid="http://schemas.microsoft.com/office/word/2016/wordml/cid" xmlns:w16="http://schemas.microsoft.com/office/word/2018/wordml" xmlns:w16du="http://schemas.microsoft.com/office/word/2023/wordml/word16du" xmlns:w16sdtdh="http://schemas.microsoft.com/office/word/2020/wordml/sdtdatahash" xmlns:w16sdtfl="http://schemas.microsoft.com/office/word/2024/wordml/sdtformatlock" xmlns:w16se="http://schemas.microsoft.com/office/word/2015/wordml/symex" xmlns:wpg="http://schemas.microsoft.com/office/word/2010/wordprocessingGroup" xmlns:wpi="http://schemas.microsoft.com/office/word/2010/wordprocessingInk" xmlns:wne="http://schemas.microsoft.com/office/word/2006/wordml" xmlns:wps="http://schemas.microsoft.com/office/word/2010/wordprocessingShape" mc:Ignorable="w14 w15 w16se w16cid w16 w16cex w16sdtdh w16sdtfl w16du wp14">
   <w:p/>
   <w:tbl>
     <w:tblPr>
@@ -1034,7 +3637,7 @@
 </file>
 
 <file path=word/numbering.xml><?xml version="1.0" encoding="utf-8"?>
-<w:numbering xmlns:wpc="http://schemas.microsoft.com/office/word/2010/wordprocessingCanvas" xmlns:cx="http://schemas.microsoft.com/office/drawing/2014/chartex" xmlns:cx1="http://schemas.microsoft.com/office/drawing/2015/9/8/chartex" xmlns:cx2="http://schemas.microsoft.com/office/drawing/2015/10/21/chartex" xmlns:cx3="http://schemas.microsoft.com/office/drawing/2016/5/9/chartex" xmlns:cx4="http://schemas.microsoft.com/office/drawing/2016/5/10/chartex" xmlns:cx5="http://schemas.microsoft.com/office/drawing/2016/5/11/chartex" xmlns:cx6="http://schemas.microsoft.com/office/drawing/2016/5/12/chartex" xmlns:cx7="http://schemas.microsoft.com/office/drawing/2016/5/13/chartex" xmlns:cx8="http://schemas.microsoft.com/office/drawing/2016/5/14/chartex" xmlns:mc="http://schemas.openxmlformats.org/markup-compatibility/2006" xmlns:aink="http://schemas.microsoft.com/office/drawing/2016/ink" xmlns:am3d="http://schemas.microsoft.com/office/drawing/2017/model3d" xmlns:o="urn:schemas-microsoft-com:office:office" xmlns:oel="http://schemas.microsoft.com/office/2019/extlst" xmlns:r="http://schemas.openxmlformats.org/officeDocument/2006/relationships" xmlns:m="http://schemas.openxmlformats.org/officeDocument/2006/math" xmlns:v="urn:schemas-microsoft-com:vml" xmlns:wp14="http://schemas.microsoft.com/office/word/2010/wordprocessingDrawing" xmlns:wp="http://schemas.openxmlformats.org/drawingml/2006/wordprocessingDrawing" xmlns:w10="urn:schemas-microsoft-com:office:word" xmlns:w="http://schemas.openxmlformats.org/wordprocessingml/2006/main" xmlns:w14="http://schemas.microsoft.com/office/word/2010/wordml" xmlns:w15="http://schemas.microsoft.com/office/word/2012/wordml" xmlns:w16cex="http://schemas.microsoft.com/office/word/2018/wordml/cex" xmlns:w16cid="http://schemas.microsoft.com/office/word/2016/wordml/cid" xmlns:w16="http://schemas.microsoft.com/office/word/2018/wordml" xmlns:w16sdtdh="http://schemas.microsoft.com/office/word/2020/wordml/sdtdatahash" xmlns:w16se="http://schemas.microsoft.com/office/word/2015/wordml/symex" xmlns:wpg="http://schemas.microsoft.com/office/word/2010/wordprocessingGroup" xmlns:wpi="http://schemas.microsoft.com/office/word/2010/wordprocessingInk" xmlns:wne="http://schemas.microsoft.com/office/word/2006/wordml" xmlns:wps="http://schemas.microsoft.com/office/word/2010/wordprocessingShape" mc:Ignorable="w14 w15 w16se w16cid w16 w16cex w16sdtdh wp14">
+<w:numbering xmlns:wpc="http://schemas.microsoft.com/office/word/2010/wordprocessingCanvas" xmlns:cx="http://schemas.microsoft.com/office/drawing/2014/chartex" xmlns:cx1="http://schemas.microsoft.com/office/drawing/2015/9/8/chartex" xmlns:cx2="http://schemas.microsoft.com/office/drawing/2015/10/21/chartex" xmlns:cx3="http://schemas.microsoft.com/office/drawing/2016/5/9/chartex" xmlns:cx4="http://schemas.microsoft.com/office/drawing/2016/5/10/chartex" xmlns:cx5="http://schemas.microsoft.com/office/drawing/2016/5/11/chartex" xmlns:cx6="http://schemas.microsoft.com/office/drawing/2016/5/12/chartex" xmlns:cx7="http://schemas.microsoft.com/office/drawing/2016/5/13/chartex" xmlns:cx8="http://schemas.microsoft.com/office/drawing/2016/5/14/chartex" xmlns:mc="http://schemas.openxmlformats.org/markup-compatibility/2006" xmlns:aink="http://schemas.microsoft.com/office/drawing/2016/ink" xmlns:am3d="http://schemas.microsoft.com/office/drawing/2017/model3d" xmlns:o="urn:schemas-microsoft-com:office:office" xmlns:oel="http://schemas.microsoft.com/office/2019/extlst" xmlns:r="http://schemas.openxmlformats.org/officeDocument/2006/relationships" xmlns:m="http://schemas.openxmlformats.org/officeDocument/2006/math" xmlns:v="urn:schemas-microsoft-com:vml" xmlns:wp14="http://schemas.microsoft.com/office/word/2010/wordprocessingDrawing" xmlns:wp="http://schemas.openxmlformats.org/drawingml/2006/wordprocessingDrawing" xmlns:w10="urn:schemas-microsoft-com:office:word" xmlns:w="http://schemas.openxmlformats.org/wordprocessingml/2006/main" xmlns:w14="http://schemas.microsoft.com/office/word/2010/wordml" xmlns:w15="http://schemas.microsoft.com/office/word/2012/wordml" xmlns:w16cex="http://schemas.microsoft.com/office/word/2018/wordml/cex" xmlns:w16cid="http://schemas.microsoft.com/office/word/2016/wordml/cid" xmlns:w16="http://schemas.microsoft.com/office/word/2018/wordml" xmlns:w16du="http://schemas.microsoft.com/office/word/2023/wordml/word16du" xmlns:w16sdtdh="http://schemas.microsoft.com/office/word/2020/wordml/sdtdatahash" xmlns:w16sdtfl="http://schemas.microsoft.com/office/word/2024/wordml/sdtformatlock" xmlns:w16se="http://schemas.microsoft.com/office/word/2015/wordml/symex" xmlns:wpg="http://schemas.microsoft.com/office/word/2010/wordprocessingGroup" xmlns:wpi="http://schemas.microsoft.com/office/word/2010/wordprocessingInk" xmlns:wne="http://schemas.microsoft.com/office/word/2006/wordml" xmlns:wps="http://schemas.microsoft.com/office/word/2010/wordprocessingShape" mc:Ignorable="w14 w15 w16se w16cid w16 w16cex w16sdtdh w16sdtfl w16du wp14">
   <w:abstractNum w:abstractNumId="0" w15:restartNumberingAfterBreak="0">
     <w:nsid w:val="03C66CD9"/>
     <w:multiLevelType w:val="hybridMultilevel"/>
@@ -1709,6 +4312,268 @@
     </w:lvl>
   </w:abstractNum>
   <w:abstractNum w:abstractNumId="5" w15:restartNumberingAfterBreak="0">
+    <w:nsid w:val="27D830FB"/>
+    <w:multiLevelType w:val="multilevel"/>
+    <w:tmpl w:val="A47CAF86"/>
+    <w:lvl w:ilvl="0">
+      <w:start w:val="1"/>
+      <w:numFmt w:val="decimal"/>
+      <w:lvlText w:val="%1."/>
+      <w:lvlJc w:val="left"/>
+      <w:pPr>
+        <w:tabs>
+          <w:tab w:val="num" w:pos="720"/>
+        </w:tabs>
+        <w:ind w:left="720" w:hanging="360"/>
+      </w:pPr>
+    </w:lvl>
+    <w:lvl w:ilvl="1" w:tentative="1">
+      <w:start w:val="1"/>
+      <w:numFmt w:val="decimal"/>
+      <w:lvlText w:val="%2."/>
+      <w:lvlJc w:val="left"/>
+      <w:pPr>
+        <w:tabs>
+          <w:tab w:val="num" w:pos="1440"/>
+        </w:tabs>
+        <w:ind w:left="1440" w:hanging="360"/>
+      </w:pPr>
+    </w:lvl>
+    <w:lvl w:ilvl="2" w:tentative="1">
+      <w:start w:val="1"/>
+      <w:numFmt w:val="decimal"/>
+      <w:lvlText w:val="%3."/>
+      <w:lvlJc w:val="left"/>
+      <w:pPr>
+        <w:tabs>
+          <w:tab w:val="num" w:pos="2160"/>
+        </w:tabs>
+        <w:ind w:left="2160" w:hanging="360"/>
+      </w:pPr>
+    </w:lvl>
+    <w:lvl w:ilvl="3" w:tentative="1">
+      <w:start w:val="1"/>
+      <w:numFmt w:val="decimal"/>
+      <w:lvlText w:val="%4."/>
+      <w:lvlJc w:val="left"/>
+      <w:pPr>
+        <w:tabs>
+          <w:tab w:val="num" w:pos="2880"/>
+        </w:tabs>
+        <w:ind w:left="2880" w:hanging="360"/>
+      </w:pPr>
+    </w:lvl>
+    <w:lvl w:ilvl="4" w:tentative="1">
+      <w:start w:val="1"/>
+      <w:numFmt w:val="decimal"/>
+      <w:lvlText w:val="%5."/>
+      <w:lvlJc w:val="left"/>
+      <w:pPr>
+        <w:tabs>
+          <w:tab w:val="num" w:pos="3600"/>
+        </w:tabs>
+        <w:ind w:left="3600" w:hanging="360"/>
+      </w:pPr>
+    </w:lvl>
+    <w:lvl w:ilvl="5" w:tentative="1">
+      <w:start w:val="1"/>
+      <w:numFmt w:val="decimal"/>
+      <w:lvlText w:val="%6."/>
+      <w:lvlJc w:val="left"/>
+      <w:pPr>
+        <w:tabs>
+          <w:tab w:val="num" w:pos="4320"/>
+        </w:tabs>
+        <w:ind w:left="4320" w:hanging="360"/>
+      </w:pPr>
+    </w:lvl>
+    <w:lvl w:ilvl="6" w:tentative="1">
+      <w:start w:val="1"/>
+      <w:numFmt w:val="decimal"/>
+      <w:lvlText w:val="%7."/>
+      <w:lvlJc w:val="left"/>
+      <w:pPr>
+        <w:tabs>
+          <w:tab w:val="num" w:pos="5040"/>
+        </w:tabs>
+        <w:ind w:left="5040" w:hanging="360"/>
+      </w:pPr>
+    </w:lvl>
+    <w:lvl w:ilvl="7" w:tentative="1">
+      <w:start w:val="1"/>
+      <w:numFmt w:val="decimal"/>
+      <w:lvlText w:val="%8."/>
+      <w:lvlJc w:val="left"/>
+      <w:pPr>
+        <w:tabs>
+          <w:tab w:val="num" w:pos="5760"/>
+        </w:tabs>
+        <w:ind w:left="5760" w:hanging="360"/>
+      </w:pPr>
+    </w:lvl>
+    <w:lvl w:ilvl="8" w:tentative="1">
+      <w:start w:val="1"/>
+      <w:numFmt w:val="decimal"/>
+      <w:lvlText w:val="%9."/>
+      <w:lvlJc w:val="left"/>
+      <w:pPr>
+        <w:tabs>
+          <w:tab w:val="num" w:pos="6480"/>
+        </w:tabs>
+        <w:ind w:left="6480" w:hanging="360"/>
+      </w:pPr>
+    </w:lvl>
+  </w:abstractNum>
+  <w:abstractNum w:abstractNumId="6" w15:restartNumberingAfterBreak="0">
+    <w:nsid w:val="2AD55D65"/>
+    <w:multiLevelType w:val="multilevel"/>
+    <w:tmpl w:val="6D06F266"/>
+    <w:lvl w:ilvl="0">
+      <w:start w:val="1"/>
+      <w:numFmt w:val="bullet"/>
+      <w:lvlText w:val=""/>
+      <w:lvlJc w:val="left"/>
+      <w:pPr>
+        <w:tabs>
+          <w:tab w:val="num" w:pos="720"/>
+        </w:tabs>
+        <w:ind w:left="720" w:hanging="360"/>
+      </w:pPr>
+      <w:rPr>
+        <w:rFonts w:ascii="Symbol" w:hAnsi="Symbol" w:hint="default"/>
+        <w:sz w:val="20"/>
+      </w:rPr>
+    </w:lvl>
+    <w:lvl w:ilvl="1">
+      <w:start w:val="1"/>
+      <w:numFmt w:val="bullet"/>
+      <w:lvlText w:val="o"/>
+      <w:lvlJc w:val="left"/>
+      <w:pPr>
+        <w:tabs>
+          <w:tab w:val="num" w:pos="1440"/>
+        </w:tabs>
+        <w:ind w:left="1440" w:hanging="360"/>
+      </w:pPr>
+      <w:rPr>
+        <w:rFonts w:ascii="Courier New" w:hAnsi="Courier New" w:hint="default"/>
+        <w:sz w:val="20"/>
+      </w:rPr>
+    </w:lvl>
+    <w:lvl w:ilvl="2" w:tentative="1">
+      <w:start w:val="1"/>
+      <w:numFmt w:val="bullet"/>
+      <w:lvlText w:val=""/>
+      <w:lvlJc w:val="left"/>
+      <w:pPr>
+        <w:tabs>
+          <w:tab w:val="num" w:pos="2160"/>
+        </w:tabs>
+        <w:ind w:left="2160" w:hanging="360"/>
+      </w:pPr>
+      <w:rPr>
+        <w:rFonts w:ascii="Wingdings" w:hAnsi="Wingdings" w:hint="default"/>
+        <w:sz w:val="20"/>
+      </w:rPr>
+    </w:lvl>
+    <w:lvl w:ilvl="3" w:tentative="1">
+      <w:start w:val="1"/>
+      <w:numFmt w:val="bullet"/>
+      <w:lvlText w:val=""/>
+      <w:lvlJc w:val="left"/>
+      <w:pPr>
+        <w:tabs>
+          <w:tab w:val="num" w:pos="2880"/>
+        </w:tabs>
+        <w:ind w:left="2880" w:hanging="360"/>
+      </w:pPr>
+      <w:rPr>
+        <w:rFonts w:ascii="Wingdings" w:hAnsi="Wingdings" w:hint="default"/>
+        <w:sz w:val="20"/>
+      </w:rPr>
+    </w:lvl>
+    <w:lvl w:ilvl="4" w:tentative="1">
+      <w:start w:val="1"/>
+      <w:numFmt w:val="bullet"/>
+      <w:lvlText w:val=""/>
+      <w:lvlJc w:val="left"/>
+      <w:pPr>
+        <w:tabs>
+          <w:tab w:val="num" w:pos="3600"/>
+        </w:tabs>
+        <w:ind w:left="3600" w:hanging="360"/>
+      </w:pPr>
+      <w:rPr>
+        <w:rFonts w:ascii="Wingdings" w:hAnsi="Wingdings" w:hint="default"/>
+        <w:sz w:val="20"/>
+      </w:rPr>
+    </w:lvl>
+    <w:lvl w:ilvl="5" w:tentative="1">
+      <w:start w:val="1"/>
+      <w:numFmt w:val="bullet"/>
+      <w:lvlText w:val=""/>
+      <w:lvlJc w:val="left"/>
+      <w:pPr>
+        <w:tabs>
+          <w:tab w:val="num" w:pos="4320"/>
+        </w:tabs>
+        <w:ind w:left="4320" w:hanging="360"/>
+      </w:pPr>
+      <w:rPr>
+        <w:rFonts w:ascii="Wingdings" w:hAnsi="Wingdings" w:hint="default"/>
+        <w:sz w:val="20"/>
+      </w:rPr>
+    </w:lvl>
+    <w:lvl w:ilvl="6" w:tentative="1">
+      <w:start w:val="1"/>
+      <w:numFmt w:val="bullet"/>
+      <w:lvlText w:val=""/>
+      <w:lvlJc w:val="left"/>
+      <w:pPr>
+        <w:tabs>
+          <w:tab w:val="num" w:pos="5040"/>
+        </w:tabs>
+        <w:ind w:left="5040" w:hanging="360"/>
+      </w:pPr>
+      <w:rPr>
+        <w:rFonts w:ascii="Wingdings" w:hAnsi="Wingdings" w:hint="default"/>
+        <w:sz w:val="20"/>
+      </w:rPr>
+    </w:lvl>
+    <w:lvl w:ilvl="7" w:tentative="1">
+      <w:start w:val="1"/>
+      <w:numFmt w:val="bullet"/>
+      <w:lvlText w:val=""/>
+      <w:lvlJc w:val="left"/>
+      <w:pPr>
+        <w:tabs>
+          <w:tab w:val="num" w:pos="5760"/>
+        </w:tabs>
+        <w:ind w:left="5760" w:hanging="360"/>
+      </w:pPr>
+      <w:rPr>
+        <w:rFonts w:ascii="Wingdings" w:hAnsi="Wingdings" w:hint="default"/>
+        <w:sz w:val="20"/>
+      </w:rPr>
+    </w:lvl>
+    <w:lvl w:ilvl="8" w:tentative="1">
+      <w:start w:val="1"/>
+      <w:numFmt w:val="bullet"/>
+      <w:lvlText w:val=""/>
+      <w:lvlJc w:val="left"/>
+      <w:pPr>
+        <w:tabs>
+          <w:tab w:val="num" w:pos="6480"/>
+        </w:tabs>
+        <w:ind w:left="6480" w:hanging="360"/>
+      </w:pPr>
+      <w:rPr>
+        <w:rFonts w:ascii="Wingdings" w:hAnsi="Wingdings" w:hint="default"/>
+        <w:sz w:val="20"/>
+      </w:rPr>
+    </w:lvl>
+  </w:abstractNum>
+  <w:abstractNum w:abstractNumId="7" w15:restartNumberingAfterBreak="0">
     <w:nsid w:val="2C9749F9"/>
     <w:multiLevelType w:val="multilevel"/>
     <w:tmpl w:val="1C1E1EC0"/>
@@ -1857,7 +4722,7 @@
       </w:rPr>
     </w:lvl>
   </w:abstractNum>
-  <w:abstractNum w:abstractNumId="6" w15:restartNumberingAfterBreak="0">
+  <w:abstractNum w:abstractNumId="8" w15:restartNumberingAfterBreak="0">
     <w:nsid w:val="37F857DD"/>
     <w:multiLevelType w:val="multilevel"/>
     <w:tmpl w:val="256C14B4"/>
@@ -2006,7 +4871,7 @@
       </w:rPr>
     </w:lvl>
   </w:abstractNum>
-  <w:abstractNum w:abstractNumId="7" w15:restartNumberingAfterBreak="0">
+  <w:abstractNum w:abstractNumId="9" w15:restartNumberingAfterBreak="0">
     <w:nsid w:val="3A353FD7"/>
     <w:multiLevelType w:val="multilevel"/>
     <w:tmpl w:val="A3462A54"/>
@@ -2155,7 +5020,7 @@
       </w:rPr>
     </w:lvl>
   </w:abstractNum>
-  <w:abstractNum w:abstractNumId="8" w15:restartNumberingAfterBreak="0">
+  <w:abstractNum w:abstractNumId="10" w15:restartNumberingAfterBreak="0">
     <w:nsid w:val="3BFA2EAD"/>
     <w:multiLevelType w:val="multilevel"/>
     <w:tmpl w:val="DC7C2D6C"/>
@@ -2304,7 +5169,120 @@
       </w:rPr>
     </w:lvl>
   </w:abstractNum>
-  <w:abstractNum w:abstractNumId="9" w15:restartNumberingAfterBreak="0">
+  <w:abstractNum w:abstractNumId="11" w15:restartNumberingAfterBreak="0">
+    <w:nsid w:val="40040EFC"/>
+    <w:multiLevelType w:val="multilevel"/>
+    <w:tmpl w:val="F2703618"/>
+    <w:lvl w:ilvl="0">
+      <w:start w:val="1"/>
+      <w:numFmt w:val="decimal"/>
+      <w:lvlText w:val="%1."/>
+      <w:lvlJc w:val="left"/>
+      <w:pPr>
+        <w:tabs>
+          <w:tab w:val="num" w:pos="720"/>
+        </w:tabs>
+        <w:ind w:left="720" w:hanging="360"/>
+      </w:pPr>
+    </w:lvl>
+    <w:lvl w:ilvl="1" w:tentative="1">
+      <w:start w:val="1"/>
+      <w:numFmt w:val="decimal"/>
+      <w:lvlText w:val="%2."/>
+      <w:lvlJc w:val="left"/>
+      <w:pPr>
+        <w:tabs>
+          <w:tab w:val="num" w:pos="1440"/>
+        </w:tabs>
+        <w:ind w:left="1440" w:hanging="360"/>
+      </w:pPr>
+    </w:lvl>
+    <w:lvl w:ilvl="2" w:tentative="1">
+      <w:start w:val="1"/>
+      <w:numFmt w:val="decimal"/>
+      <w:lvlText w:val="%3."/>
+      <w:lvlJc w:val="left"/>
+      <w:pPr>
+        <w:tabs>
+          <w:tab w:val="num" w:pos="2160"/>
+        </w:tabs>
+        <w:ind w:left="2160" w:hanging="360"/>
+      </w:pPr>
+    </w:lvl>
+    <w:lvl w:ilvl="3" w:tentative="1">
+      <w:start w:val="1"/>
+      <w:numFmt w:val="decimal"/>
+      <w:lvlText w:val="%4."/>
+      <w:lvlJc w:val="left"/>
+      <w:pPr>
+        <w:tabs>
+          <w:tab w:val="num" w:pos="2880"/>
+        </w:tabs>
+        <w:ind w:left="2880" w:hanging="360"/>
+      </w:pPr>
+    </w:lvl>
+    <w:lvl w:ilvl="4" w:tentative="1">
+      <w:start w:val="1"/>
+      <w:numFmt w:val="decimal"/>
+      <w:lvlText w:val="%5."/>
+      <w:lvlJc w:val="left"/>
+      <w:pPr>
+        <w:tabs>
+          <w:tab w:val="num" w:pos="3600"/>
+        </w:tabs>
+        <w:ind w:left="3600" w:hanging="360"/>
+      </w:pPr>
+    </w:lvl>
+    <w:lvl w:ilvl="5" w:tentative="1">
+      <w:start w:val="1"/>
+      <w:numFmt w:val="decimal"/>
+      <w:lvlText w:val="%6."/>
+      <w:lvlJc w:val="left"/>
+      <w:pPr>
+        <w:tabs>
+          <w:tab w:val="num" w:pos="4320"/>
+        </w:tabs>
+        <w:ind w:left="4320" w:hanging="360"/>
+      </w:pPr>
+    </w:lvl>
+    <w:lvl w:ilvl="6" w:tentative="1">
+      <w:start w:val="1"/>
+      <w:numFmt w:val="decimal"/>
+      <w:lvlText w:val="%7."/>
+      <w:lvlJc w:val="left"/>
+      <w:pPr>
+        <w:tabs>
+          <w:tab w:val="num" w:pos="5040"/>
+        </w:tabs>
+        <w:ind w:left="5040" w:hanging="360"/>
+      </w:pPr>
+    </w:lvl>
+    <w:lvl w:ilvl="7" w:tentative="1">
+      <w:start w:val="1"/>
+      <w:numFmt w:val="decimal"/>
+      <w:lvlText w:val="%8."/>
+      <w:lvlJc w:val="left"/>
+      <w:pPr>
+        <w:tabs>
+          <w:tab w:val="num" w:pos="5760"/>
+        </w:tabs>
+        <w:ind w:left="5760" w:hanging="360"/>
+      </w:pPr>
+    </w:lvl>
+    <w:lvl w:ilvl="8" w:tentative="1">
+      <w:start w:val="1"/>
+      <w:numFmt w:val="decimal"/>
+      <w:lvlText w:val="%9."/>
+      <w:lvlJc w:val="left"/>
+      <w:pPr>
+        <w:tabs>
+          <w:tab w:val="num" w:pos="6480"/>
+        </w:tabs>
+        <w:ind w:left="6480" w:hanging="360"/>
+      </w:pPr>
+    </w:lvl>
+  </w:abstractNum>
+  <w:abstractNum w:abstractNumId="12" w15:restartNumberingAfterBreak="0">
     <w:nsid w:val="42661680"/>
     <w:multiLevelType w:val="multilevel"/>
     <w:tmpl w:val="A2983F44"/>
@@ -2453,7 +5431,7 @@
       </w:rPr>
     </w:lvl>
   </w:abstractNum>
-  <w:abstractNum w:abstractNumId="10" w15:restartNumberingAfterBreak="0">
+  <w:abstractNum w:abstractNumId="13" w15:restartNumberingAfterBreak="0">
     <w:nsid w:val="44CC1437"/>
     <w:multiLevelType w:val="multilevel"/>
     <w:tmpl w:val="79902CC6"/>
@@ -2566,7 +5544,7 @@
       </w:rPr>
     </w:lvl>
   </w:abstractNum>
-  <w:abstractNum w:abstractNumId="11" w15:restartNumberingAfterBreak="0">
+  <w:abstractNum w:abstractNumId="14" w15:restartNumberingAfterBreak="0">
     <w:nsid w:val="4F4F4F01"/>
     <w:multiLevelType w:val="hybridMultilevel"/>
     <w:tmpl w:val="13D64F00"/>
@@ -2679,7 +5657,7 @@
       </w:rPr>
     </w:lvl>
   </w:abstractNum>
-  <w:abstractNum w:abstractNumId="12" w15:restartNumberingAfterBreak="0">
+  <w:abstractNum w:abstractNumId="15" w15:restartNumberingAfterBreak="0">
     <w:nsid w:val="52A30F00"/>
     <w:multiLevelType w:val="multilevel"/>
     <w:tmpl w:val="60E48E08"/>
@@ -2828,7 +5806,7 @@
       </w:rPr>
     </w:lvl>
   </w:abstractNum>
-  <w:abstractNum w:abstractNumId="13" w15:restartNumberingAfterBreak="0">
+  <w:abstractNum w:abstractNumId="16" w15:restartNumberingAfterBreak="0">
     <w:nsid w:val="5AB52D83"/>
     <w:multiLevelType w:val="multilevel"/>
     <w:tmpl w:val="593839A0"/>
@@ -2914,7 +5892,124 @@
       </w:pPr>
     </w:lvl>
   </w:abstractNum>
-  <w:abstractNum w:abstractNumId="14" w15:restartNumberingAfterBreak="0">
+  <w:abstractNum w:abstractNumId="17" w15:restartNumberingAfterBreak="0">
+    <w:nsid w:val="61541675"/>
+    <w:multiLevelType w:val="multilevel"/>
+    <w:tmpl w:val="9556927A"/>
+    <w:lvl w:ilvl="0">
+      <w:start w:val="1"/>
+      <w:numFmt w:val="decimal"/>
+      <w:lvlText w:val="%1."/>
+      <w:lvlJc w:val="left"/>
+      <w:pPr>
+        <w:tabs>
+          <w:tab w:val="num" w:pos="720"/>
+        </w:tabs>
+        <w:ind w:left="720" w:hanging="360"/>
+      </w:pPr>
+    </w:lvl>
+    <w:lvl w:ilvl="1">
+      <w:start w:val="1"/>
+      <w:numFmt w:val="bullet"/>
+      <w:lvlText w:val="o"/>
+      <w:lvlJc w:val="left"/>
+      <w:pPr>
+        <w:tabs>
+          <w:tab w:val="num" w:pos="1440"/>
+        </w:tabs>
+        <w:ind w:left="1440" w:hanging="360"/>
+      </w:pPr>
+      <w:rPr>
+        <w:rFonts w:ascii="Courier New" w:hAnsi="Courier New" w:hint="default"/>
+        <w:sz w:val="20"/>
+      </w:rPr>
+    </w:lvl>
+    <w:lvl w:ilvl="2" w:tentative="1">
+      <w:start w:val="1"/>
+      <w:numFmt w:val="decimal"/>
+      <w:lvlText w:val="%3."/>
+      <w:lvlJc w:val="left"/>
+      <w:pPr>
+        <w:tabs>
+          <w:tab w:val="num" w:pos="2160"/>
+        </w:tabs>
+        <w:ind w:left="2160" w:hanging="360"/>
+      </w:pPr>
+    </w:lvl>
+    <w:lvl w:ilvl="3" w:tentative="1">
+      <w:start w:val="1"/>
+      <w:numFmt w:val="decimal"/>
+      <w:lvlText w:val="%4."/>
+      <w:lvlJc w:val="left"/>
+      <w:pPr>
+        <w:tabs>
+          <w:tab w:val="num" w:pos="2880"/>
+        </w:tabs>
+        <w:ind w:left="2880" w:hanging="360"/>
+      </w:pPr>
+    </w:lvl>
+    <w:lvl w:ilvl="4" w:tentative="1">
+      <w:start w:val="1"/>
+      <w:numFmt w:val="decimal"/>
+      <w:lvlText w:val="%5."/>
+      <w:lvlJc w:val="left"/>
+      <w:pPr>
+        <w:tabs>
+          <w:tab w:val="num" w:pos="3600"/>
+        </w:tabs>
+        <w:ind w:left="3600" w:hanging="360"/>
+      </w:pPr>
+    </w:lvl>
+    <w:lvl w:ilvl="5" w:tentative="1">
+      <w:start w:val="1"/>
+      <w:numFmt w:val="decimal"/>
+      <w:lvlText w:val="%6."/>
+      <w:lvlJc w:val="left"/>
+      <w:pPr>
+        <w:tabs>
+          <w:tab w:val="num" w:pos="4320"/>
+        </w:tabs>
+        <w:ind w:left="4320" w:hanging="360"/>
+      </w:pPr>
+    </w:lvl>
+    <w:lvl w:ilvl="6" w:tentative="1">
+      <w:start w:val="1"/>
+      <w:numFmt w:val="decimal"/>
+      <w:lvlText w:val="%7."/>
+      <w:lvlJc w:val="left"/>
+      <w:pPr>
+        <w:tabs>
+          <w:tab w:val="num" w:pos="5040"/>
+        </w:tabs>
+        <w:ind w:left="5040" w:hanging="360"/>
+      </w:pPr>
+    </w:lvl>
+    <w:lvl w:ilvl="7" w:tentative="1">
+      <w:start w:val="1"/>
+      <w:numFmt w:val="decimal"/>
+      <w:lvlText w:val="%8."/>
+      <w:lvlJc w:val="left"/>
+      <w:pPr>
+        <w:tabs>
+          <w:tab w:val="num" w:pos="5760"/>
+        </w:tabs>
+        <w:ind w:left="5760" w:hanging="360"/>
+      </w:pPr>
+    </w:lvl>
+    <w:lvl w:ilvl="8" w:tentative="1">
+      <w:start w:val="1"/>
+      <w:numFmt w:val="decimal"/>
+      <w:lvlText w:val="%9."/>
+      <w:lvlJc w:val="left"/>
+      <w:pPr>
+        <w:tabs>
+          <w:tab w:val="num" w:pos="6480"/>
+        </w:tabs>
+        <w:ind w:left="6480" w:hanging="360"/>
+      </w:pPr>
+    </w:lvl>
+  </w:abstractNum>
+  <w:abstractNum w:abstractNumId="18" w15:restartNumberingAfterBreak="0">
     <w:nsid w:val="64677F8A"/>
     <w:multiLevelType w:val="hybridMultilevel"/>
     <w:tmpl w:val="F0687C1A"/>
@@ -3027,7 +6122,7 @@
       </w:rPr>
     </w:lvl>
   </w:abstractNum>
-  <w:abstractNum w:abstractNumId="15" w15:restartNumberingAfterBreak="0">
+  <w:abstractNum w:abstractNumId="19" w15:restartNumberingAfterBreak="0">
     <w:nsid w:val="69C57F64"/>
     <w:multiLevelType w:val="multilevel"/>
     <w:tmpl w:val="D8C81B22"/>
@@ -3176,7 +6271,7 @@
       </w:rPr>
     </w:lvl>
   </w:abstractNum>
-  <w:abstractNum w:abstractNumId="16" w15:restartNumberingAfterBreak="0">
+  <w:abstractNum w:abstractNumId="20" w15:restartNumberingAfterBreak="0">
     <w:nsid w:val="6A2274B9"/>
     <w:multiLevelType w:val="multilevel"/>
     <w:tmpl w:val="67D27CBA"/>
@@ -3325,7 +6420,156 @@
       </w:rPr>
     </w:lvl>
   </w:abstractNum>
-  <w:abstractNum w:abstractNumId="17" w15:restartNumberingAfterBreak="0">
+  <w:abstractNum w:abstractNumId="21" w15:restartNumberingAfterBreak="0">
+    <w:nsid w:val="70DA267F"/>
+    <w:multiLevelType w:val="multilevel"/>
+    <w:tmpl w:val="14D6B0F4"/>
+    <w:lvl w:ilvl="0">
+      <w:start w:val="1"/>
+      <w:numFmt w:val="bullet"/>
+      <w:lvlText w:val=""/>
+      <w:lvlJc w:val="left"/>
+      <w:pPr>
+        <w:tabs>
+          <w:tab w:val="num" w:pos="720"/>
+        </w:tabs>
+        <w:ind w:left="720" w:hanging="360"/>
+      </w:pPr>
+      <w:rPr>
+        <w:rFonts w:ascii="Symbol" w:hAnsi="Symbol" w:hint="default"/>
+        <w:sz w:val="20"/>
+      </w:rPr>
+    </w:lvl>
+    <w:lvl w:ilvl="1" w:tentative="1">
+      <w:start w:val="1"/>
+      <w:numFmt w:val="bullet"/>
+      <w:lvlText w:val="o"/>
+      <w:lvlJc w:val="left"/>
+      <w:pPr>
+        <w:tabs>
+          <w:tab w:val="num" w:pos="1440"/>
+        </w:tabs>
+        <w:ind w:left="1440" w:hanging="360"/>
+      </w:pPr>
+      <w:rPr>
+        <w:rFonts w:ascii="Courier New" w:hAnsi="Courier New" w:hint="default"/>
+        <w:sz w:val="20"/>
+      </w:rPr>
+    </w:lvl>
+    <w:lvl w:ilvl="2" w:tentative="1">
+      <w:start w:val="1"/>
+      <w:numFmt w:val="bullet"/>
+      <w:lvlText w:val=""/>
+      <w:lvlJc w:val="left"/>
+      <w:pPr>
+        <w:tabs>
+          <w:tab w:val="num" w:pos="2160"/>
+        </w:tabs>
+        <w:ind w:left="2160" w:hanging="360"/>
+      </w:pPr>
+      <w:rPr>
+        <w:rFonts w:ascii="Wingdings" w:hAnsi="Wingdings" w:hint="default"/>
+        <w:sz w:val="20"/>
+      </w:rPr>
+    </w:lvl>
+    <w:lvl w:ilvl="3" w:tentative="1">
+      <w:start w:val="1"/>
+      <w:numFmt w:val="bullet"/>
+      <w:lvlText w:val=""/>
+      <w:lvlJc w:val="left"/>
+      <w:pPr>
+        <w:tabs>
+          <w:tab w:val="num" w:pos="2880"/>
+        </w:tabs>
+        <w:ind w:left="2880" w:hanging="360"/>
+      </w:pPr>
+      <w:rPr>
+        <w:rFonts w:ascii="Wingdings" w:hAnsi="Wingdings" w:hint="default"/>
+        <w:sz w:val="20"/>
+      </w:rPr>
+    </w:lvl>
+    <w:lvl w:ilvl="4" w:tentative="1">
+      <w:start w:val="1"/>
+      <w:numFmt w:val="bullet"/>
+      <w:lvlText w:val=""/>
+      <w:lvlJc w:val="left"/>
+      <w:pPr>
+        <w:tabs>
+          <w:tab w:val="num" w:pos="3600"/>
+        </w:tabs>
+        <w:ind w:left="3600" w:hanging="360"/>
+      </w:pPr>
+      <w:rPr>
+        <w:rFonts w:ascii="Wingdings" w:hAnsi="Wingdings" w:hint="default"/>
+        <w:sz w:val="20"/>
+      </w:rPr>
+    </w:lvl>
+    <w:lvl w:ilvl="5" w:tentative="1">
+      <w:start w:val="1"/>
+      <w:numFmt w:val="bullet"/>
+      <w:lvlText w:val=""/>
+      <w:lvlJc w:val="left"/>
+      <w:pPr>
+        <w:tabs>
+          <w:tab w:val="num" w:pos="4320"/>
+        </w:tabs>
+        <w:ind w:left="4320" w:hanging="360"/>
+      </w:pPr>
+      <w:rPr>
+        <w:rFonts w:ascii="Wingdings" w:hAnsi="Wingdings" w:hint="default"/>
+        <w:sz w:val="20"/>
+      </w:rPr>
+    </w:lvl>
+    <w:lvl w:ilvl="6" w:tentative="1">
+      <w:start w:val="1"/>
+      <w:numFmt w:val="bullet"/>
+      <w:lvlText w:val=""/>
+      <w:lvlJc w:val="left"/>
+      <w:pPr>
+        <w:tabs>
+          <w:tab w:val="num" w:pos="5040"/>
+        </w:tabs>
+        <w:ind w:left="5040" w:hanging="360"/>
+      </w:pPr>
+      <w:rPr>
+        <w:rFonts w:ascii="Wingdings" w:hAnsi="Wingdings" w:hint="default"/>
+        <w:sz w:val="20"/>
+      </w:rPr>
+    </w:lvl>
+    <w:lvl w:ilvl="7" w:tentative="1">
+      <w:start w:val="1"/>
+      <w:numFmt w:val="bullet"/>
+      <w:lvlText w:val=""/>
+      <w:lvlJc w:val="left"/>
+      <w:pPr>
+        <w:tabs>
+          <w:tab w:val="num" w:pos="5760"/>
+        </w:tabs>
+        <w:ind w:left="5760" w:hanging="360"/>
+      </w:pPr>
+      <w:rPr>
+        <w:rFonts w:ascii="Wingdings" w:hAnsi="Wingdings" w:hint="default"/>
+        <w:sz w:val="20"/>
+      </w:rPr>
+    </w:lvl>
+    <w:lvl w:ilvl="8" w:tentative="1">
+      <w:start w:val="1"/>
+      <w:numFmt w:val="bullet"/>
+      <w:lvlText w:val=""/>
+      <w:lvlJc w:val="left"/>
+      <w:pPr>
+        <w:tabs>
+          <w:tab w:val="num" w:pos="6480"/>
+        </w:tabs>
+        <w:ind w:left="6480" w:hanging="360"/>
+      </w:pPr>
+      <w:rPr>
+        <w:rFonts w:ascii="Wingdings" w:hAnsi="Wingdings" w:hint="default"/>
+        <w:sz w:val="20"/>
+      </w:rPr>
+    </w:lvl>
+  </w:abstractNum>
+  <w:abstractNum w:abstractNumId="22" w15:restartNumberingAfterBreak="0">
     <w:nsid w:val="714651AC"/>
     <w:multiLevelType w:val="multilevel"/>
     <w:tmpl w:val="DB3E71C8"/>
@@ -3474,7 +6718,7 @@
       </w:rPr>
     </w:lvl>
   </w:abstractNum>
-  <w:abstractNum w:abstractNumId="18" w15:restartNumberingAfterBreak="0">
+  <w:abstractNum w:abstractNumId="23" w15:restartNumberingAfterBreak="0">
     <w:nsid w:val="758240E8"/>
     <w:multiLevelType w:val="hybridMultilevel"/>
     <w:tmpl w:val="39B084FC"/>
@@ -3587,7 +6831,7 @@
       </w:rPr>
     </w:lvl>
   </w:abstractNum>
-  <w:abstractNum w:abstractNumId="19" w15:restartNumberingAfterBreak="0">
+  <w:abstractNum w:abstractNumId="24" w15:restartNumberingAfterBreak="0">
     <w:nsid w:val="78830F80"/>
     <w:multiLevelType w:val="multilevel"/>
     <w:tmpl w:val="C34E1564"/>
@@ -3736,7 +6980,7 @@
       </w:rPr>
     </w:lvl>
   </w:abstractNum>
-  <w:abstractNum w:abstractNumId="20" w15:restartNumberingAfterBreak="0">
+  <w:abstractNum w:abstractNumId="25" w15:restartNumberingAfterBreak="0">
     <w:nsid w:val="7DC36B7E"/>
     <w:multiLevelType w:val="multilevel"/>
     <w:tmpl w:val="1E7038E8"/>
@@ -3886,73 +7130,88 @@
     </w:lvl>
   </w:abstractNum>
   <w:num w:numId="1" w16cid:durableId="1172836348">
-    <w:abstractNumId w:val="10"/>
+    <w:abstractNumId w:val="13"/>
   </w:num>
   <w:num w:numId="2" w16cid:durableId="124810007">
     <w:abstractNumId w:val="2"/>
   </w:num>
   <w:num w:numId="3" w16cid:durableId="494884506">
-    <w:abstractNumId w:val="13"/>
+    <w:abstractNumId w:val="16"/>
   </w:num>
   <w:num w:numId="4" w16cid:durableId="603339645">
-    <w:abstractNumId w:val="11"/>
+    <w:abstractNumId w:val="14"/>
   </w:num>
   <w:num w:numId="5" w16cid:durableId="179588205">
-    <w:abstractNumId w:val="14"/>
+    <w:abstractNumId w:val="18"/>
   </w:num>
   <w:num w:numId="6" w16cid:durableId="955016739">
     <w:abstractNumId w:val="4"/>
   </w:num>
   <w:num w:numId="7" w16cid:durableId="976647038">
-    <w:abstractNumId w:val="16"/>
+    <w:abstractNumId w:val="20"/>
   </w:num>
   <w:num w:numId="8" w16cid:durableId="343435150">
     <w:abstractNumId w:val="0"/>
   </w:num>
   <w:num w:numId="9" w16cid:durableId="790326838">
-    <w:abstractNumId w:val="18"/>
+    <w:abstractNumId w:val="23"/>
   </w:num>
   <w:num w:numId="10" w16cid:durableId="893321820">
     <w:abstractNumId w:val="3"/>
   </w:num>
   <w:num w:numId="11" w16cid:durableId="941424992">
-    <w:abstractNumId w:val="17"/>
+    <w:abstractNumId w:val="22"/>
   </w:num>
   <w:num w:numId="12" w16cid:durableId="1045331045">
-    <w:abstractNumId w:val="20"/>
+    <w:abstractNumId w:val="25"/>
   </w:num>
   <w:num w:numId="13" w16cid:durableId="354696348">
-    <w:abstractNumId w:val="5"/>
+    <w:abstractNumId w:val="7"/>
   </w:num>
   <w:num w:numId="14" w16cid:durableId="779377129">
-    <w:abstractNumId w:val="15"/>
+    <w:abstractNumId w:val="19"/>
   </w:num>
   <w:num w:numId="15" w16cid:durableId="2068841246">
     <w:abstractNumId w:val="1"/>
   </w:num>
   <w:num w:numId="16" w16cid:durableId="548108497">
+    <w:abstractNumId w:val="15"/>
+  </w:num>
+  <w:num w:numId="17" w16cid:durableId="1220826303">
+    <w:abstractNumId w:val="8"/>
+  </w:num>
+  <w:num w:numId="18" w16cid:durableId="1857696772">
+    <w:abstractNumId w:val="24"/>
+  </w:num>
+  <w:num w:numId="19" w16cid:durableId="798692935">
+    <w:abstractNumId w:val="9"/>
+  </w:num>
+  <w:num w:numId="20" w16cid:durableId="886987955">
     <w:abstractNumId w:val="12"/>
   </w:num>
-  <w:num w:numId="17" w16cid:durableId="1220826303">
+  <w:num w:numId="21" w16cid:durableId="1779520897">
+    <w:abstractNumId w:val="10"/>
+  </w:num>
+  <w:num w:numId="22" w16cid:durableId="566375792">
+    <w:abstractNumId w:val="5"/>
+  </w:num>
+  <w:num w:numId="23" w16cid:durableId="1087463087">
+    <w:abstractNumId w:val="11"/>
+  </w:num>
+  <w:num w:numId="24" w16cid:durableId="398527024">
+    <w:abstractNumId w:val="21"/>
+  </w:num>
+  <w:num w:numId="25" w16cid:durableId="1793475308">
     <w:abstractNumId w:val="6"/>
   </w:num>
-  <w:num w:numId="18" w16cid:durableId="1857696772">
-    <w:abstractNumId w:val="19"/>
-  </w:num>
-  <w:num w:numId="19" w16cid:durableId="798692935">
-    <w:abstractNumId w:val="7"/>
-  </w:num>
-  <w:num w:numId="20" w16cid:durableId="886987955">
-    <w:abstractNumId w:val="9"/>
-  </w:num>
-  <w:num w:numId="21" w16cid:durableId="1779520897">
-    <w:abstractNumId w:val="8"/>
+  <w:num w:numId="26" w16cid:durableId="2048213526">
+    <w:abstractNumId w:val="17"/>
   </w:num>
 </w:numbering>
 </file>
 
 <file path=word/styles.xml><?xml version="1.0" encoding="utf-8"?>
-<w:styles xmlns:mc="http://schemas.openxmlformats.org/markup-compatibility/2006" xmlns:r="http://schemas.openxmlformats.org/officeDocument/2006/relationships" xmlns:w="http://schemas.openxmlformats.org/wordprocessingml/2006/main" xmlns:w14="http://schemas.microsoft.com/office/word/2010/wordml" xmlns:w15="http://schemas.microsoft.com/office/word/2012/wordml" xmlns:w16cex="http://schemas.microsoft.com/office/word/2018/wordml/cex" xmlns:w16cid="http://schemas.microsoft.com/office/word/2016/wordml/cid" xmlns:w16="http://schemas.microsoft.com/office/word/2018/wordml" xmlns:w16sdtdh="http://schemas.microsoft.com/office/word/2020/wordml/sdtdatahash" xmlns:w16se="http://schemas.microsoft.com/office/word/2015/wordml/symex" mc:Ignorable="w14 w15 w16se w16cid w16 w16cex w16sdtdh">
+<w:styles xmlns:mc="http://schemas.openxmlformats.org/markup-compatibility/2006" xmlns:r="http://schemas.openxmlformats.org/officeDocument/2006/relationships" xmlns:w="http://schemas.openxmlformats.org/wordprocessingml/2006/main" xmlns:w14="http://schemas.microsoft.com/office/word/2010/wordml" xmlns:w15="http://schemas.microsoft.com/office/word/2012/wordml" xmlns:w16cex="http://schemas.microsoft.com/office/word/2018/wordml/cex" xmlns:w16cid="http://schemas.microsoft.com/office/word/2016/wordml/cid" xmlns:w16="http://schemas.microsoft.com/office/word/2018/wordml" xmlns:w16du="http://schemas.microsoft.com/office/word/2023/wordml/word16du" xmlns:w16sdtdh="http://schemas.microsoft.com/office/word/2020/wordml/sdtdatahash" xmlns:w16sdtfl="http://schemas.microsoft.com/office/word/2024/wordml/sdtformatlock" xmlns:w16se="http://schemas.microsoft.com/office/word/2015/wordml/symex" mc:Ignorable="w14 w15 w16se w16cid w16 w16cex w16sdtdh w16sdtfl w16du">
   <w:docDefaults>
     <w:rPrDefault>
       <w:rPr>

</xml_diff>